<commit_message>
Tutorials 13, 14 - create the plane root-signature with the LOCAL flag
</commit_message>
<xml_diff>
--- a/Tutorials/13-SecondRayType/13-SecondRayType.docx
+++ b/Tutorials/13-SecondRayType/13-SecondRayType.docx
@@ -130,19 +130,8 @@
                                 <w:sz w:val="19"/>
                                 <w:szCs w:val="19"/>
                               </w:rPr>
-                              <w:t xml:space="preserve">struct </w:t>
-                            </w:r>
-                            <w:proofErr w:type="spellStart"/>
-                            <w:r>
-                              <w:rPr>
-                                <w:rFonts w:ascii="Consolas" w:hAnsi="Consolas" w:cs="Consolas"/>
-                                <w:color w:val="0000FF"/>
-                                <w:sz w:val="19"/>
-                                <w:szCs w:val="19"/>
-                              </w:rPr>
-                              <w:t>ShadowPayload</w:t>
-                            </w:r>
-                            <w:proofErr w:type="spellEnd"/>
+                              <w:t>struct ShadowPayload</w:t>
+                            </w:r>
                           </w:p>
                           <w:p>
                             <w:pPr>
@@ -274,27 +263,7 @@
                                 <w:sz w:val="19"/>
                                 <w:szCs w:val="19"/>
                               </w:rPr>
-                              <w:t>"</w:t>
-                            </w:r>
-                            <w:proofErr w:type="spellStart"/>
-                            <w:r>
-                              <w:rPr>
-                                <w:rFonts w:ascii="Consolas" w:hAnsi="Consolas" w:cs="Consolas"/>
-                                <w:color w:val="DC143C"/>
-                                <w:sz w:val="19"/>
-                                <w:szCs w:val="19"/>
-                              </w:rPr>
-                              <w:t>closesthit</w:t>
-                            </w:r>
-                            <w:proofErr w:type="spellEnd"/>
-                            <w:r>
-                              <w:rPr>
-                                <w:rFonts w:ascii="Consolas" w:hAnsi="Consolas" w:cs="Consolas"/>
-                                <w:color w:val="DC143C"/>
-                                <w:sz w:val="19"/>
-                                <w:szCs w:val="19"/>
-                              </w:rPr>
-                              <w:t>"</w:t>
+                              <w:t>"closesthit"</w:t>
                             </w:r>
                             <w:r>
                               <w:rPr>
@@ -337,8 +306,6 @@
                               </w:rPr>
                               <w:t xml:space="preserve"> </w:t>
                             </w:r>
-                            <w:proofErr w:type="spellStart"/>
-                            <w:proofErr w:type="gramStart"/>
                             <w:r>
                               <w:rPr>
                                 <w:rFonts w:ascii="Consolas" w:hAnsi="Consolas" w:cs="Consolas"/>
@@ -348,28 +315,24 @@
                               </w:rPr>
                               <w:t>shadowChs</w:t>
                             </w:r>
-                            <w:proofErr w:type="spellEnd"/>
-                            <w:r>
-                              <w:rPr>
-                                <w:rFonts w:ascii="Consolas" w:hAnsi="Consolas" w:cs="Consolas"/>
-                                <w:color w:val="000000"/>
-                                <w:sz w:val="19"/>
-                                <w:szCs w:val="19"/>
-                              </w:rPr>
-                              <w:t>(</w:t>
-                            </w:r>
-                            <w:proofErr w:type="spellStart"/>
-                            <w:proofErr w:type="gramEnd"/>
-                            <w:r>
-                              <w:rPr>
-                                <w:rFonts w:ascii="Consolas" w:hAnsi="Consolas" w:cs="Consolas"/>
-                                <w:color w:val="000000"/>
-                                <w:sz w:val="19"/>
-                                <w:szCs w:val="19"/>
-                              </w:rPr>
-                              <w:t>inout</w:t>
-                            </w:r>
-                            <w:proofErr w:type="spellEnd"/>
+                            <w:r>
+                              <w:rPr>
+                                <w:rFonts w:ascii="Consolas" w:hAnsi="Consolas" w:cs="Consolas"/>
+                                <w:color w:val="000000"/>
+                                <w:sz w:val="19"/>
+                                <w:szCs w:val="19"/>
+                              </w:rPr>
+                              <w:t xml:space="preserve">(inout </w:t>
+                            </w:r>
+                            <w:r>
+                              <w:rPr>
+                                <w:rFonts w:ascii="Consolas" w:hAnsi="Consolas" w:cs="Consolas"/>
+                                <w:color w:val="0000FF"/>
+                                <w:sz w:val="19"/>
+                                <w:szCs w:val="19"/>
+                              </w:rPr>
+                              <w:t>ShadowPayload</w:t>
+                            </w:r>
                             <w:r>
                               <w:rPr>
                                 <w:rFonts w:ascii="Consolas" w:hAnsi="Consolas" w:cs="Consolas"/>
@@ -379,26 +342,6 @@
                               </w:rPr>
                               <w:t xml:space="preserve"> </w:t>
                             </w:r>
-                            <w:proofErr w:type="spellStart"/>
-                            <w:r>
-                              <w:rPr>
-                                <w:rFonts w:ascii="Consolas" w:hAnsi="Consolas" w:cs="Consolas"/>
-                                <w:color w:val="0000FF"/>
-                                <w:sz w:val="19"/>
-                                <w:szCs w:val="19"/>
-                              </w:rPr>
-                              <w:t>ShadowPayload</w:t>
-                            </w:r>
-                            <w:proofErr w:type="spellEnd"/>
-                            <w:r>
-                              <w:rPr>
-                                <w:rFonts w:ascii="Consolas" w:hAnsi="Consolas" w:cs="Consolas"/>
-                                <w:color w:val="000000"/>
-                                <w:sz w:val="19"/>
-                                <w:szCs w:val="19"/>
-                              </w:rPr>
-                              <w:t xml:space="preserve"> </w:t>
-                            </w:r>
                             <w:r>
                               <w:rPr>
                                 <w:rFonts w:ascii="Consolas" w:hAnsi="Consolas" w:cs="Consolas"/>
@@ -417,7 +360,6 @@
                               </w:rPr>
                               <w:t xml:space="preserve"> : </w:t>
                             </w:r>
-                            <w:proofErr w:type="spellStart"/>
                             <w:r>
                               <w:rPr>
                                 <w:rFonts w:ascii="Consolas" w:hAnsi="Consolas" w:cs="Consolas"/>
@@ -425,17 +367,7 @@
                                 <w:sz w:val="19"/>
                                 <w:szCs w:val="19"/>
                               </w:rPr>
-                              <w:t>SV_RayPayload</w:t>
-                            </w:r>
-                            <w:proofErr w:type="spellEnd"/>
-                            <w:r>
-                              <w:rPr>
-                                <w:rFonts w:ascii="Consolas" w:hAnsi="Consolas" w:cs="Consolas"/>
-                                <w:color w:val="A000A0"/>
-                                <w:sz w:val="19"/>
-                                <w:szCs w:val="19"/>
-                              </w:rPr>
-                              <w:t xml:space="preserve">, </w:t>
+                              <w:t xml:space="preserve">SV_RayPayload, </w:t>
                             </w:r>
                           </w:p>
                           <w:p>
@@ -461,7 +393,6 @@
                               </w:rPr>
                               <w:t xml:space="preserve">  </w:t>
                             </w:r>
-                            <w:proofErr w:type="spellStart"/>
                             <w:r>
                               <w:rPr>
                                 <w:rFonts w:ascii="Consolas" w:hAnsi="Consolas" w:cs="Consolas"/>
@@ -471,7 +402,6 @@
                               </w:rPr>
                               <w:t>IntersectionAttribs</w:t>
                             </w:r>
-                            <w:proofErr w:type="spellEnd"/>
                             <w:r>
                               <w:rPr>
                                 <w:rFonts w:ascii="Consolas" w:hAnsi="Consolas" w:cs="Consolas"/>
@@ -481,8 +411,6 @@
                               </w:rPr>
                               <w:t xml:space="preserve"> </w:t>
                             </w:r>
-                            <w:proofErr w:type="spellStart"/>
-                            <w:proofErr w:type="gramStart"/>
                             <w:r>
                               <w:rPr>
                                 <w:rFonts w:ascii="Consolas" w:hAnsi="Consolas" w:cs="Consolas"/>
@@ -492,27 +420,15 @@
                               </w:rPr>
                               <w:t>attribs</w:t>
                             </w:r>
-                            <w:proofErr w:type="spellEnd"/>
-                            <w:r>
-                              <w:rPr>
-                                <w:rFonts w:ascii="Consolas" w:hAnsi="Consolas" w:cs="Consolas"/>
-                                <w:color w:val="000000"/>
-                                <w:sz w:val="19"/>
-                                <w:szCs w:val="19"/>
-                              </w:rPr>
-                              <w:t xml:space="preserve"> :</w:t>
-                            </w:r>
-                            <w:proofErr w:type="gramEnd"/>
-                            <w:r>
-                              <w:rPr>
-                                <w:rFonts w:ascii="Consolas" w:hAnsi="Consolas" w:cs="Consolas"/>
-                                <w:color w:val="000000"/>
-                                <w:sz w:val="19"/>
-                                <w:szCs w:val="19"/>
-                              </w:rPr>
-                              <w:t xml:space="preserve"> </w:t>
-                            </w:r>
-                            <w:proofErr w:type="spellStart"/>
+                            <w:r>
+                              <w:rPr>
+                                <w:rFonts w:ascii="Consolas" w:hAnsi="Consolas" w:cs="Consolas"/>
+                                <w:color w:val="000000"/>
+                                <w:sz w:val="19"/>
+                                <w:szCs w:val="19"/>
+                              </w:rPr>
+                              <w:t xml:space="preserve"> : </w:t>
+                            </w:r>
                             <w:r>
                               <w:rPr>
                                 <w:rFonts w:ascii="Consolas" w:hAnsi="Consolas" w:cs="Consolas"/>
@@ -522,7 +438,6 @@
                               </w:rPr>
                               <w:t>SV_IntersectionAttributes</w:t>
                             </w:r>
-                            <w:proofErr w:type="spellEnd"/>
                             <w:r>
                               <w:rPr>
                                 <w:rFonts w:ascii="Consolas" w:hAnsi="Consolas" w:cs="Consolas"/>
@@ -578,7 +493,6 @@
                               </w:rPr>
                               <w:t xml:space="preserve">    </w:t>
                             </w:r>
-                            <w:proofErr w:type="spellStart"/>
                             <w:r>
                               <w:rPr>
                                 <w:rFonts w:ascii="Consolas" w:hAnsi="Consolas" w:cs="Consolas"/>
@@ -606,7 +520,6 @@
                               </w:rPr>
                               <w:t>hit</w:t>
                             </w:r>
-                            <w:proofErr w:type="spellEnd"/>
                             <w:r>
                               <w:rPr>
                                 <w:rFonts w:ascii="Consolas" w:hAnsi="Consolas" w:cs="Consolas"/>
@@ -744,7 +657,6 @@
                               </w:rPr>
                               <w:t xml:space="preserve"> </w:t>
                             </w:r>
-                            <w:proofErr w:type="gramStart"/>
                             <w:r>
                               <w:rPr>
                                 <w:rFonts w:ascii="Consolas" w:hAnsi="Consolas" w:cs="Consolas"/>
@@ -761,20 +673,17 @@
                                 <w:sz w:val="19"/>
                                 <w:szCs w:val="19"/>
                               </w:rPr>
-                              <w:t>(</w:t>
-                            </w:r>
-                            <w:proofErr w:type="spellStart"/>
-                            <w:proofErr w:type="gramEnd"/>
-                            <w:r>
-                              <w:rPr>
-                                <w:rFonts w:ascii="Consolas" w:hAnsi="Consolas" w:cs="Consolas"/>
-                                <w:color w:val="000000"/>
-                                <w:sz w:val="19"/>
-                                <w:szCs w:val="19"/>
-                              </w:rPr>
-                              <w:t>inout</w:t>
-                            </w:r>
-                            <w:proofErr w:type="spellEnd"/>
+                              <w:t xml:space="preserve">(inout </w:t>
+                            </w:r>
+                            <w:r>
+                              <w:rPr>
+                                <w:rFonts w:ascii="Consolas" w:hAnsi="Consolas" w:cs="Consolas"/>
+                                <w:color w:val="0000FF"/>
+                                <w:sz w:val="19"/>
+                                <w:szCs w:val="19"/>
+                              </w:rPr>
+                              <w:t>ShadowPayload</w:t>
+                            </w:r>
                             <w:r>
                               <w:rPr>
                                 <w:rFonts w:ascii="Consolas" w:hAnsi="Consolas" w:cs="Consolas"/>
@@ -784,26 +693,6 @@
                               </w:rPr>
                               <w:t xml:space="preserve"> </w:t>
                             </w:r>
-                            <w:proofErr w:type="spellStart"/>
-                            <w:r>
-                              <w:rPr>
-                                <w:rFonts w:ascii="Consolas" w:hAnsi="Consolas" w:cs="Consolas"/>
-                                <w:color w:val="0000FF"/>
-                                <w:sz w:val="19"/>
-                                <w:szCs w:val="19"/>
-                              </w:rPr>
-                              <w:t>ShadowPayload</w:t>
-                            </w:r>
-                            <w:proofErr w:type="spellEnd"/>
-                            <w:r>
-                              <w:rPr>
-                                <w:rFonts w:ascii="Consolas" w:hAnsi="Consolas" w:cs="Consolas"/>
-                                <w:color w:val="000000"/>
-                                <w:sz w:val="19"/>
-                                <w:szCs w:val="19"/>
-                              </w:rPr>
-                              <w:t xml:space="preserve"> </w:t>
-                            </w:r>
                             <w:r>
                               <w:rPr>
                                 <w:rFonts w:ascii="Consolas" w:hAnsi="Consolas" w:cs="Consolas"/>
@@ -822,7 +711,6 @@
                               </w:rPr>
                               <w:t xml:space="preserve"> : </w:t>
                             </w:r>
-                            <w:proofErr w:type="spellStart"/>
                             <w:r>
                               <w:rPr>
                                 <w:rFonts w:ascii="Consolas" w:hAnsi="Consolas" w:cs="Consolas"/>
@@ -832,7 +720,6 @@
                               </w:rPr>
                               <w:t>SV_RayPayload</w:t>
                             </w:r>
-                            <w:proofErr w:type="spellEnd"/>
                             <w:r>
                               <w:rPr>
                                 <w:rFonts w:ascii="Consolas" w:hAnsi="Consolas" w:cs="Consolas"/>
@@ -888,7 +775,6 @@
                               </w:rPr>
                               <w:t xml:space="preserve">    </w:t>
                             </w:r>
-                            <w:proofErr w:type="spellStart"/>
                             <w:r>
                               <w:rPr>
                                 <w:rFonts w:ascii="Consolas" w:hAnsi="Consolas" w:cs="Consolas"/>
@@ -916,7 +802,6 @@
                               </w:rPr>
                               <w:t>hit</w:t>
                             </w:r>
-                            <w:proofErr w:type="spellEnd"/>
                             <w:r>
                               <w:rPr>
                                 <w:rFonts w:ascii="Consolas" w:hAnsi="Consolas" w:cs="Consolas"/>
@@ -1781,7 +1666,6 @@
         </w:rPr>
         <w:t>`13-</w:t>
       </w:r>
-      <w:proofErr w:type="gramStart"/>
       <w:r>
         <w:rPr>
           <w:i/>
@@ -1794,15 +1678,7 @@
           <w:i/>
           <w:iCs/>
         </w:rPr>
-        <w:t>.hlsl</w:t>
-      </w:r>
-      <w:proofErr w:type="gramEnd"/>
-      <w:r>
-        <w:rPr>
-          <w:i/>
-          <w:iCs/>
-        </w:rPr>
-        <w:t>`</w:t>
+        <w:t>.hlsl`</w:t>
       </w:r>
       <w:r>
         <w:t xml:space="preserve"> </w:t>
@@ -1863,8 +1739,6 @@
       <w:r>
         <w:t xml:space="preserve">We need to make the following changes to </w:t>
       </w:r>
-      <w:proofErr w:type="spellStart"/>
-      <w:proofErr w:type="gramStart"/>
       <w:r>
         <w:rPr>
           <w:rFonts w:ascii="Consolas" w:hAnsi="Consolas" w:cs="Consolas"/>
@@ -1876,7 +1750,6 @@
         </w:rPr>
         <w:t>createRtPipelineState</w:t>
       </w:r>
-      <w:proofErr w:type="spellEnd"/>
       <w:r>
         <w:rPr>
           <w:rFonts w:ascii="Consolas" w:hAnsi="Consolas" w:cs="Consolas"/>
@@ -1886,19 +1759,7 @@
           <w:sz w:val="19"/>
           <w:szCs w:val="19"/>
         </w:rPr>
-        <w:t>(</w:t>
-      </w:r>
-      <w:proofErr w:type="gramEnd"/>
-      <w:r>
-        <w:rPr>
-          <w:rFonts w:ascii="Consolas" w:hAnsi="Consolas" w:cs="Consolas"/>
-          <w:b/>
-          <w:bCs/>
-          <w:color w:val="880000"/>
-          <w:sz w:val="19"/>
-          <w:szCs w:val="19"/>
-        </w:rPr>
-        <w:t>)</w:t>
+        <w:t>()</w:t>
       </w:r>
       <w:r>
         <w:t>:</w:t>
@@ -1923,7 +1784,6 @@
       <w:r>
         <w:t xml:space="preserve">In </w:t>
       </w:r>
-      <w:proofErr w:type="spellStart"/>
       <w:r>
         <w:rPr>
           <w:rFonts w:ascii="Consolas" w:hAnsi="Consolas" w:cs="Consolas"/>
@@ -1933,7 +1793,6 @@
         </w:rPr>
         <w:t>createDxilLibrary</w:t>
       </w:r>
-      <w:proofErr w:type="spellEnd"/>
       <w:r>
         <w:t xml:space="preserve"> (), add the new entry points to the list.</w:t>
       </w:r>
@@ -1957,7 +1816,6 @@
       <w:r>
         <w:t xml:space="preserve">Create a new </w:t>
       </w:r>
-      <w:proofErr w:type="spellStart"/>
       <w:r>
         <w:rPr>
           <w:rFonts w:ascii="Consolas" w:hAnsi="Consolas" w:cs="Consolas"/>
@@ -1967,12 +1825,9 @@
         </w:rPr>
         <w:t>HitProgram</w:t>
       </w:r>
-      <w:proofErr w:type="spellEnd"/>
       <w:r>
         <w:t xml:space="preserve"> for the </w:t>
       </w:r>
-      <w:proofErr w:type="spellStart"/>
-      <w:proofErr w:type="gramStart"/>
       <w:r>
         <w:rPr>
           <w:rFonts w:ascii="Consolas" w:hAnsi="Consolas" w:cs="Consolas"/>
@@ -1980,27 +1835,7 @@
           <w:sz w:val="19"/>
           <w:szCs w:val="19"/>
         </w:rPr>
-        <w:t>shadowChs</w:t>
-      </w:r>
-      <w:proofErr w:type="spellEnd"/>
-      <w:r>
-        <w:rPr>
-          <w:rFonts w:ascii="Consolas" w:hAnsi="Consolas" w:cs="Consolas"/>
-          <w:color w:val="880000"/>
-          <w:sz w:val="19"/>
-          <w:szCs w:val="19"/>
-        </w:rPr>
-        <w:t>(</w:t>
-      </w:r>
-      <w:proofErr w:type="gramEnd"/>
-      <w:r>
-        <w:rPr>
-          <w:rFonts w:ascii="Consolas" w:hAnsi="Consolas" w:cs="Consolas"/>
-          <w:color w:val="880000"/>
-          <w:sz w:val="19"/>
-          <w:szCs w:val="19"/>
-        </w:rPr>
-        <w:t>)</w:t>
+        <w:t>shadowChs()</w:t>
       </w:r>
       <w:r>
         <w:t>.</w:t>
@@ -2025,7 +1860,6 @@
       <w:r>
         <w:t xml:space="preserve">We are going to use the empty-root signature with the shadow miss and hit-program, so we add them to </w:t>
       </w:r>
-      <w:proofErr w:type="spellStart"/>
       <w:r>
         <w:rPr>
           <w:rFonts w:ascii="Consolas" w:hAnsi="Consolas" w:cs="Consolas"/>
@@ -2035,7 +1869,6 @@
         </w:rPr>
         <w:t>emptyRootAssociation</w:t>
       </w:r>
-      <w:proofErr w:type="spellEnd"/>
       <w:r>
         <w:t>.</w:t>
       </w:r>
@@ -2059,7 +1892,6 @@
       <w:r>
         <w:t xml:space="preserve">Create a new </w:t>
       </w:r>
-      <w:proofErr w:type="spellStart"/>
       <w:r>
         <w:rPr>
           <w:rFonts w:ascii="Consolas" w:hAnsi="Consolas" w:cs="Consolas"/>
@@ -2067,9 +1899,11 @@
           <w:sz w:val="19"/>
           <w:szCs w:val="19"/>
         </w:rPr>
-        <w:t>ShaderConfig</w:t>
-      </w:r>
-      <w:proofErr w:type="spellEnd"/>
+        <w:t xml:space="preserve">ShaderConfig </w:t>
+      </w:r>
+      <w:r>
+        <w:t xml:space="preserve">object for the shadow shaders. The attributes size is 2 floats, while the payload size is a single uint. Associate this object to the shaders using an </w:t>
+      </w:r>
       <w:r>
         <w:rPr>
           <w:rFonts w:ascii="Consolas" w:hAnsi="Consolas" w:cs="Consolas"/>
@@ -2077,30 +1911,8 @@
           <w:sz w:val="19"/>
           <w:szCs w:val="19"/>
         </w:rPr>
-        <w:t xml:space="preserve"> </w:t>
-      </w:r>
-      <w:r>
-        <w:t xml:space="preserve">object for the shadow shaders. The attributes size is 2 floats, while the payload size is a single </w:t>
-      </w:r>
-      <w:proofErr w:type="spellStart"/>
-      <w:r>
-        <w:t>uint</w:t>
-      </w:r>
-      <w:proofErr w:type="spellEnd"/>
-      <w:r>
-        <w:t xml:space="preserve">. Associate this object to the shaders using an </w:t>
-      </w:r>
-      <w:proofErr w:type="spellStart"/>
-      <w:r>
-        <w:rPr>
-          <w:rFonts w:ascii="Consolas" w:hAnsi="Consolas" w:cs="Consolas"/>
-          <w:color w:val="0000FF"/>
-          <w:sz w:val="19"/>
-          <w:szCs w:val="19"/>
-        </w:rPr>
         <w:t>ExportAssociation</w:t>
       </w:r>
-      <w:proofErr w:type="spellEnd"/>
       <w:r>
         <w:t xml:space="preserve">. </w:t>
       </w:r>
@@ -2124,7 +1936,6 @@
       <w:r>
         <w:t xml:space="preserve">Change the </w:t>
       </w:r>
-      <w:proofErr w:type="spellStart"/>
       <w:r>
         <w:rPr>
           <w:rFonts w:ascii="Consolas" w:hAnsi="Consolas" w:cs="Consolas"/>
@@ -2134,11 +1945,9 @@
         </w:rPr>
         <w:t>maxTraceRecursionDepth</w:t>
       </w:r>
-      <w:proofErr w:type="spellEnd"/>
       <w:r>
         <w:t xml:space="preserve"> in the </w:t>
       </w:r>
-      <w:proofErr w:type="spellStart"/>
       <w:r>
         <w:rPr>
           <w:rFonts w:ascii="Consolas" w:hAnsi="Consolas" w:cs="Consolas"/>
@@ -2148,12 +1957,9 @@
         </w:rPr>
         <w:t>PipelineConfig</w:t>
       </w:r>
-      <w:proofErr w:type="spellEnd"/>
       <w:r>
         <w:t xml:space="preserve"> object to 2. We’re going to call </w:t>
       </w:r>
-      <w:proofErr w:type="spellStart"/>
-      <w:proofErr w:type="gramStart"/>
       <w:r>
         <w:rPr>
           <w:rFonts w:ascii="Consolas" w:hAnsi="Consolas" w:cs="Consolas"/>
@@ -2163,10 +1969,22 @@
           <w:sz w:val="19"/>
           <w:szCs w:val="19"/>
         </w:rPr>
-        <w:t>TraceRay</w:t>
-      </w:r>
-      <w:proofErr w:type="spellEnd"/>
-      <w:r>
+        <w:t>TraceRay()</w:t>
+      </w:r>
+      <w:r>
+        <w:t xml:space="preserve"> once from the ray-gen shader and once from the plane-CHS.</w:t>
+      </w:r>
+      <w:r>
+        <w:tab/>
+      </w:r>
+    </w:p>
+    <w:p>
+      <w:pPr>
+        <w:pStyle w:val="ListParagraph"/>
+        <w:numPr>
+          <w:ilvl w:val="0"/>
+          <w:numId w:val="5"/>
+        </w:numPr>
         <w:rPr>
           <w:rFonts w:ascii="Consolas" w:hAnsi="Consolas" w:cs="Consolas"/>
           <w:b/>
@@ -2175,9 +1993,10 @@
           <w:sz w:val="19"/>
           <w:szCs w:val="19"/>
         </w:rPr>
-        <w:t>(</w:t>
-      </w:r>
-      <w:proofErr w:type="gramEnd"/>
+      </w:pPr>
+      <w:r>
+        <w:t xml:space="preserve">Create and associate a root-signature with the plane-CHS. This happens in </w:t>
+      </w:r>
       <w:r>
         <w:rPr>
           <w:rFonts w:ascii="Consolas" w:hAnsi="Consolas" w:cs="Consolas"/>
@@ -2187,11 +2006,24 @@
           <w:sz w:val="19"/>
           <w:szCs w:val="19"/>
         </w:rPr>
-        <w:t>)</w:t>
-      </w:r>
-      <w:r>
-        <w:t xml:space="preserve"> once from the ray-gen shader and once from the plane-CHS.</w:t>
-      </w:r>
+        <w:t>createPlaneHitRootDesc</w:t>
+      </w:r>
+      <w:r>
+        <w:rPr>
+          <w:rFonts w:ascii="Consolas" w:hAnsi="Consolas" w:cs="Consolas"/>
+          <w:b/>
+          <w:bCs/>
+          <w:color w:val="880000"/>
+          <w:sz w:val="19"/>
+          <w:szCs w:val="19"/>
+        </w:rPr>
+        <w:t>()</w:t>
+      </w:r>
+      <w:r>
+        <w:t>. This root-signature contains a single SRV which will be used to bind the TLAS to the shader.</w:t>
+      </w:r>
+      <w:bookmarkStart w:id="0" w:name="_GoBack"/>
+      <w:bookmarkEnd w:id="0"/>
     </w:p>
     <w:p/>
     <w:p>
@@ -2265,23 +2097,13 @@
                                 <w:szCs w:val="20"/>
                               </w:rPr>
                             </w:pPr>
-                            <w:proofErr w:type="spellStart"/>
                             <w:r>
                               <w:rPr>
                                 <w:rFonts w:ascii="Consolas" w:hAnsi="Consolas" w:cs="Consolas"/>
                                 <w:sz w:val="20"/>
                                 <w:szCs w:val="20"/>
                               </w:rPr>
-                              <w:t>entryIndex</w:t>
-                            </w:r>
-                            <w:proofErr w:type="spellEnd"/>
-                            <w:r>
-                              <w:rPr>
-                                <w:rFonts w:ascii="Consolas" w:hAnsi="Consolas" w:cs="Consolas"/>
-                                <w:sz w:val="20"/>
-                                <w:szCs w:val="20"/>
-                              </w:rPr>
-                              <w:t xml:space="preserve"> =  </w:t>
+                              <w:t xml:space="preserve">entryIndex =  </w:t>
                             </w:r>
                           </w:p>
                           <w:p>
@@ -2294,23 +2116,13 @@
                                 <w:szCs w:val="20"/>
                               </w:rPr>
                             </w:pPr>
-                            <w:proofErr w:type="spellStart"/>
                             <w:r>
                               <w:rPr>
                                 <w:rFonts w:ascii="Consolas" w:hAnsi="Consolas" w:cs="Consolas"/>
                                 <w:sz w:val="20"/>
                                 <w:szCs w:val="20"/>
                               </w:rPr>
-                              <w:t>InstanceContributionToHitGroupIndex</w:t>
-                            </w:r>
-                            <w:proofErr w:type="spellEnd"/>
-                            <w:r>
-                              <w:rPr>
-                                <w:rFonts w:ascii="Consolas" w:hAnsi="Consolas" w:cs="Consolas"/>
-                                <w:sz w:val="20"/>
-                                <w:szCs w:val="20"/>
-                              </w:rPr>
-                              <w:t xml:space="preserve"> </w:t>
+                              <w:t xml:space="preserve">InstanceContributionToHitGroupIndex </w:t>
                             </w:r>
                             <w:r>
                               <w:rPr>
@@ -2331,23 +2143,21 @@
                                 <w:szCs w:val="20"/>
                               </w:rPr>
                             </w:pPr>
-                            <w:proofErr w:type="spellStart"/>
                             <w:r>
                               <w:rPr>
                                 <w:rFonts w:ascii="Consolas" w:hAnsi="Consolas" w:cs="Consolas"/>
                                 <w:sz w:val="20"/>
                                 <w:szCs w:val="20"/>
                               </w:rPr>
-                              <w:t>GeometryIndex</w:t>
-                            </w:r>
-                            <w:proofErr w:type="spellEnd"/>
+                              <w:t>GeometryIndex*</w:t>
+                            </w:r>
                             <w:r>
                               <w:rPr>
                                 <w:rFonts w:ascii="Consolas" w:hAnsi="Consolas" w:cs="Consolas"/>
                                 <w:sz w:val="20"/>
                                 <w:szCs w:val="20"/>
                               </w:rPr>
-                              <w:t>*</w:t>
+                              <w:t xml:space="preserve"> </w:t>
                             </w:r>
                             <w:r>
                               <w:rPr>
@@ -2355,25 +2165,7 @@
                                 <w:sz w:val="20"/>
                                 <w:szCs w:val="20"/>
                               </w:rPr>
-                              <w:t xml:space="preserve"> </w:t>
-                            </w:r>
-                            <w:proofErr w:type="spellStart"/>
-                            <w:r>
-                              <w:rPr>
-                                <w:rFonts w:ascii="Consolas" w:hAnsi="Consolas" w:cs="Consolas"/>
-                                <w:sz w:val="20"/>
-                                <w:szCs w:val="20"/>
-                              </w:rPr>
-                              <w:t>MultiplierForGeometryContributionToShaderIndex</w:t>
-                            </w:r>
-                            <w:proofErr w:type="spellEnd"/>
-                            <w:r>
-                              <w:rPr>
-                                <w:rFonts w:ascii="Consolas" w:hAnsi="Consolas" w:cs="Consolas"/>
-                                <w:sz w:val="20"/>
-                                <w:szCs w:val="20"/>
-                              </w:rPr>
-                              <w:t xml:space="preserve"> + </w:t>
+                              <w:t xml:space="preserve">MultiplierForGeometryContributionToShaderIndex + </w:t>
                             </w:r>
                           </w:p>
                           <w:p>
@@ -2381,23 +2173,13 @@
                               <w:spacing w:after="0" w:line="240" w:lineRule="auto"/>
                               <w:ind w:firstLine="720"/>
                             </w:pPr>
-                            <w:proofErr w:type="spellStart"/>
                             <w:r>
                               <w:rPr>
                                 <w:rFonts w:ascii="Consolas" w:hAnsi="Consolas" w:cs="Consolas"/>
                                 <w:sz w:val="20"/>
                                 <w:szCs w:val="20"/>
                               </w:rPr>
-                              <w:t>RayContributionToHitGroupIndex</w:t>
-                            </w:r>
-                            <w:proofErr w:type="spellEnd"/>
-                            <w:r>
-                              <w:rPr>
-                                <w:rFonts w:ascii="Consolas" w:hAnsi="Consolas" w:cs="Consolas"/>
-                                <w:sz w:val="20"/>
-                                <w:szCs w:val="20"/>
-                              </w:rPr>
-                              <w:t>)</w:t>
+                              <w:t>RayContributionToHitGroupIndex)</w:t>
                             </w:r>
                           </w:p>
                           <w:p/>
@@ -2432,23 +2214,13 @@
                           <w:szCs w:val="20"/>
                         </w:rPr>
                       </w:pPr>
-                      <w:proofErr w:type="spellStart"/>
                       <w:r>
                         <w:rPr>
                           <w:rFonts w:ascii="Consolas" w:hAnsi="Consolas" w:cs="Consolas"/>
                           <w:sz w:val="20"/>
                           <w:szCs w:val="20"/>
                         </w:rPr>
-                        <w:t>entryIndex</w:t>
-                      </w:r>
-                      <w:proofErr w:type="spellEnd"/>
-                      <w:r>
-                        <w:rPr>
-                          <w:rFonts w:ascii="Consolas" w:hAnsi="Consolas" w:cs="Consolas"/>
-                          <w:sz w:val="20"/>
-                          <w:szCs w:val="20"/>
-                        </w:rPr>
-                        <w:t xml:space="preserve"> =  </w:t>
+                        <w:t xml:space="preserve">entryIndex =  </w:t>
                       </w:r>
                     </w:p>
                     <w:p>
@@ -2461,23 +2233,13 @@
                           <w:szCs w:val="20"/>
                         </w:rPr>
                       </w:pPr>
-                      <w:proofErr w:type="spellStart"/>
                       <w:r>
                         <w:rPr>
                           <w:rFonts w:ascii="Consolas" w:hAnsi="Consolas" w:cs="Consolas"/>
                           <w:sz w:val="20"/>
                           <w:szCs w:val="20"/>
                         </w:rPr>
-                        <w:t>InstanceContributionToHitGroupIndex</w:t>
-                      </w:r>
-                      <w:proofErr w:type="spellEnd"/>
-                      <w:r>
-                        <w:rPr>
-                          <w:rFonts w:ascii="Consolas" w:hAnsi="Consolas" w:cs="Consolas"/>
-                          <w:sz w:val="20"/>
-                          <w:szCs w:val="20"/>
-                        </w:rPr>
-                        <w:t xml:space="preserve"> </w:t>
+                        <w:t xml:space="preserve">InstanceContributionToHitGroupIndex </w:t>
                       </w:r>
                       <w:r>
                         <w:rPr>
@@ -2498,23 +2260,21 @@
                           <w:szCs w:val="20"/>
                         </w:rPr>
                       </w:pPr>
-                      <w:proofErr w:type="spellStart"/>
                       <w:r>
                         <w:rPr>
                           <w:rFonts w:ascii="Consolas" w:hAnsi="Consolas" w:cs="Consolas"/>
                           <w:sz w:val="20"/>
                           <w:szCs w:val="20"/>
                         </w:rPr>
-                        <w:t>GeometryIndex</w:t>
-                      </w:r>
-                      <w:proofErr w:type="spellEnd"/>
+                        <w:t>GeometryIndex*</w:t>
+                      </w:r>
                       <w:r>
                         <w:rPr>
                           <w:rFonts w:ascii="Consolas" w:hAnsi="Consolas" w:cs="Consolas"/>
                           <w:sz w:val="20"/>
                           <w:szCs w:val="20"/>
                         </w:rPr>
-                        <w:t>*</w:t>
+                        <w:t xml:space="preserve"> </w:t>
                       </w:r>
                       <w:r>
                         <w:rPr>
@@ -2522,25 +2282,7 @@
                           <w:sz w:val="20"/>
                           <w:szCs w:val="20"/>
                         </w:rPr>
-                        <w:t xml:space="preserve"> </w:t>
-                      </w:r>
-                      <w:proofErr w:type="spellStart"/>
-                      <w:r>
-                        <w:rPr>
-                          <w:rFonts w:ascii="Consolas" w:hAnsi="Consolas" w:cs="Consolas"/>
-                          <w:sz w:val="20"/>
-                          <w:szCs w:val="20"/>
-                        </w:rPr>
-                        <w:t>MultiplierForGeometryContributionToShaderIndex</w:t>
-                      </w:r>
-                      <w:proofErr w:type="spellEnd"/>
-                      <w:r>
-                        <w:rPr>
-                          <w:rFonts w:ascii="Consolas" w:hAnsi="Consolas" w:cs="Consolas"/>
-                          <w:sz w:val="20"/>
-                          <w:szCs w:val="20"/>
-                        </w:rPr>
-                        <w:t xml:space="preserve"> + </w:t>
+                        <w:t xml:space="preserve">MultiplierForGeometryContributionToShaderIndex + </w:t>
                       </w:r>
                     </w:p>
                     <w:p>
@@ -2548,23 +2290,13 @@
                         <w:spacing w:after="0" w:line="240" w:lineRule="auto"/>
                         <w:ind w:firstLine="720"/>
                       </w:pPr>
-                      <w:proofErr w:type="spellStart"/>
                       <w:r>
                         <w:rPr>
                           <w:rFonts w:ascii="Consolas" w:hAnsi="Consolas" w:cs="Consolas"/>
                           <w:sz w:val="20"/>
                           <w:szCs w:val="20"/>
                         </w:rPr>
-                        <w:t>RayContributionToHitGroupIndex</w:t>
-                      </w:r>
-                      <w:proofErr w:type="spellEnd"/>
-                      <w:r>
-                        <w:rPr>
-                          <w:rFonts w:ascii="Consolas" w:hAnsi="Consolas" w:cs="Consolas"/>
-                          <w:sz w:val="20"/>
-                          <w:szCs w:val="20"/>
-                        </w:rPr>
-                        <w:t>)</w:t>
+                        <w:t>RayContributionToHitGroupIndex)</w:t>
                       </w:r>
                     </w:p>
                     <w:p/>
@@ -2620,29 +2352,17 @@
       <w:r>
         <w:t xml:space="preserve">it’s </w:t>
       </w:r>
-      <w:proofErr w:type="spellStart"/>
       <w:r>
         <w:rPr>
           <w:rFonts w:ascii="Consolas" w:hAnsi="Consolas" w:cs="Consolas"/>
           <w:sz w:val="20"/>
           <w:szCs w:val="20"/>
         </w:rPr>
-        <w:t>missShaderIndex</w:t>
-      </w:r>
-      <w:proofErr w:type="spellEnd"/>
-      <w:r>
-        <w:rPr>
-          <w:rFonts w:ascii="Consolas" w:hAnsi="Consolas" w:cs="Consolas"/>
-          <w:sz w:val="20"/>
-          <w:szCs w:val="20"/>
-        </w:rPr>
-        <w:t xml:space="preserve"> </w:t>
+        <w:t xml:space="preserve">missShaderIndex </w:t>
       </w:r>
       <w:r>
         <w:t xml:space="preserve">passed to </w:t>
       </w:r>
-      <w:proofErr w:type="spellStart"/>
-      <w:proofErr w:type="gramStart"/>
       <w:r>
         <w:rPr>
           <w:rFonts w:ascii="Consolas" w:hAnsi="Consolas" w:cs="Consolas"/>
@@ -2652,31 +2372,7 @@
           <w:sz w:val="19"/>
           <w:szCs w:val="19"/>
         </w:rPr>
-        <w:t>TraceRay</w:t>
-      </w:r>
-      <w:proofErr w:type="spellEnd"/>
-      <w:r>
-        <w:rPr>
-          <w:rFonts w:ascii="Consolas" w:hAnsi="Consolas" w:cs="Consolas"/>
-          <w:b/>
-          <w:bCs/>
-          <w:color w:val="880000"/>
-          <w:sz w:val="19"/>
-          <w:szCs w:val="19"/>
-        </w:rPr>
-        <w:t>(</w:t>
-      </w:r>
-      <w:proofErr w:type="gramEnd"/>
-      <w:r>
-        <w:rPr>
-          <w:rFonts w:ascii="Consolas" w:hAnsi="Consolas" w:cs="Consolas"/>
-          <w:b/>
-          <w:bCs/>
-          <w:color w:val="880000"/>
-          <w:sz w:val="19"/>
-          <w:szCs w:val="19"/>
-        </w:rPr>
-        <w:t>)</w:t>
+        <w:t>TraceRay()</w:t>
       </w:r>
       <w:r>
         <w:t>.</w:t>
@@ -2837,7 +2533,6 @@
                                 <w:szCs w:val="12"/>
                               </w:rPr>
                             </w:pPr>
-                            <w:proofErr w:type="spellStart"/>
                             <w:r>
                               <w:rPr>
                                 <w:b/>
@@ -2846,18 +2541,7 @@
                                 <w:sz w:val="12"/>
                                 <w:szCs w:val="12"/>
                               </w:rPr>
-                              <w:t>Geom</w:t>
-                            </w:r>
-                            <w:proofErr w:type="spellEnd"/>
-                            <w:r>
-                              <w:rPr>
-                                <w:b/>
-                                <w:bCs/>
-                                <w:color w:val="000000" w:themeColor="text1"/>
-                                <w:sz w:val="12"/>
-                                <w:szCs w:val="12"/>
-                              </w:rPr>
-                              <w:t xml:space="preserve"> 0</w:t>
+                              <w:t>Geom 0</w:t>
                             </w:r>
                           </w:p>
                         </w:txbxContent>
@@ -2879,7 +2563,7 @@
           </mc:Choice>
           <mc:Fallback>
             <w:pict>
-              <v:rect w14:anchorId="70E6034E" id="Rectangle 15" o:spid="_x0000_s1028" style="position:absolute;margin-left:374.2pt;margin-top:.35pt;width:41.6pt;height:42.7pt;z-index:251681792;visibility:visible;mso-wrap-style:square;mso-height-percent:0;mso-wrap-distance-left:9pt;mso-wrap-distance-top:0;mso-wrap-distance-right:9pt;mso-wrap-distance-bottom:0;mso-position-horizontal:absolute;mso-position-horizontal-relative:text;mso-position-vertical:absolute;mso-position-vertical-relative:text;mso-height-percent:0;mso-height-relative:margin;v-text-anchor:middle" o:gfxdata="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" fillcolor="#ffc000" strokecolor="black [3213]">
+              <v:rect w14:anchorId="70E6034E" id="Rectangle 15" o:spid="_x0000_s1028" style="position:absolute;margin-left:374.2pt;margin-top:.35pt;width:41.6pt;height:42.7pt;z-index:251681792;visibility:visible;mso-wrap-style:square;mso-height-percent:0;mso-wrap-distance-left:9pt;mso-wrap-distance-top:0;mso-wrap-distance-right:9pt;mso-wrap-distance-bottom:0;mso-position-horizontal:absolute;mso-position-horizontal-relative:text;mso-position-vertical:absolute;mso-position-vertical-relative:text;mso-height-percent:0;mso-height-relative:margin;v-text-anchor:middle" o:gfxdata="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" fillcolor="#ffc000" strokecolor="black [3213]">
                 <v:textbox>
                   <w:txbxContent>
                     <w:p>
@@ -2963,7 +2647,6 @@
                           <w:szCs w:val="12"/>
                         </w:rPr>
                       </w:pPr>
-                      <w:proofErr w:type="spellStart"/>
                       <w:r>
                         <w:rPr>
                           <w:b/>
@@ -2972,18 +2655,7 @@
                           <w:sz w:val="12"/>
                           <w:szCs w:val="12"/>
                         </w:rPr>
-                        <w:t>Geom</w:t>
-                      </w:r>
-                      <w:proofErr w:type="spellEnd"/>
-                      <w:r>
-                        <w:rPr>
-                          <w:b/>
-                          <w:bCs/>
-                          <w:color w:val="000000" w:themeColor="text1"/>
-                          <w:sz w:val="12"/>
-                          <w:szCs w:val="12"/>
-                        </w:rPr>
-                        <w:t xml:space="preserve"> 0</w:t>
+                        <w:t>Geom 0</w:t>
                       </w:r>
                     </w:p>
                   </w:txbxContent>
@@ -3133,7 +2805,6 @@
                                 <w:szCs w:val="12"/>
                               </w:rPr>
                             </w:pPr>
-                            <w:proofErr w:type="spellStart"/>
                             <w:r>
                               <w:rPr>
                                 <w:b/>
@@ -3142,18 +2813,7 @@
                                 <w:sz w:val="12"/>
                                 <w:szCs w:val="12"/>
                               </w:rPr>
-                              <w:t>Geom</w:t>
-                            </w:r>
-                            <w:proofErr w:type="spellEnd"/>
-                            <w:r>
-                              <w:rPr>
-                                <w:b/>
-                                <w:bCs/>
-                                <w:color w:val="000000" w:themeColor="text1"/>
-                                <w:sz w:val="12"/>
-                                <w:szCs w:val="12"/>
-                              </w:rPr>
-                              <w:t xml:space="preserve"> 0</w:t>
+                              <w:t>Geom 0</w:t>
                             </w:r>
                           </w:p>
                         </w:txbxContent>
@@ -3175,7 +2835,7 @@
           </mc:Choice>
           <mc:Fallback>
             <w:pict>
-              <v:rect w14:anchorId="4A967E18" id="Rectangle 16" o:spid="_x0000_s1029" style="position:absolute;margin-left:415.85pt;margin-top:.4pt;width:41.6pt;height:42.7pt;z-index:251682816;visibility:visible;mso-wrap-style:square;mso-height-percent:0;mso-wrap-distance-left:9pt;mso-wrap-distance-top:0;mso-wrap-distance-right:9pt;mso-wrap-distance-bottom:0;mso-position-horizontal:absolute;mso-position-horizontal-relative:text;mso-position-vertical:absolute;mso-position-vertical-relative:text;mso-height-percent:0;mso-height-relative:margin;v-text-anchor:middle" o:gfxdata="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" fillcolor="#92d050" strokecolor="black [3213]">
+              <v:rect w14:anchorId="4A967E18" id="Rectangle 16" o:spid="_x0000_s1029" style="position:absolute;margin-left:415.85pt;margin-top:.4pt;width:41.6pt;height:42.7pt;z-index:251682816;visibility:visible;mso-wrap-style:square;mso-height-percent:0;mso-wrap-distance-left:9pt;mso-wrap-distance-top:0;mso-wrap-distance-right:9pt;mso-wrap-distance-bottom:0;mso-position-horizontal:absolute;mso-position-horizontal-relative:text;mso-position-vertical:absolute;mso-position-vertical-relative:text;mso-height-percent:0;mso-height-relative:margin;v-text-anchor:middle" o:gfxdata="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" fillcolor="#92d050" strokecolor="black [3213]">
                 <v:textbox>
                   <w:txbxContent>
                     <w:p>
@@ -3259,7 +2919,6 @@
                           <w:szCs w:val="12"/>
                         </w:rPr>
                       </w:pPr>
-                      <w:proofErr w:type="spellStart"/>
                       <w:r>
                         <w:rPr>
                           <w:b/>
@@ -3268,18 +2927,7 @@
                           <w:sz w:val="12"/>
                           <w:szCs w:val="12"/>
                         </w:rPr>
-                        <w:t>Geom</w:t>
-                      </w:r>
-                      <w:proofErr w:type="spellEnd"/>
-                      <w:r>
-                        <w:rPr>
-                          <w:b/>
-                          <w:bCs/>
-                          <w:color w:val="000000" w:themeColor="text1"/>
-                          <w:sz w:val="12"/>
-                          <w:szCs w:val="12"/>
-                        </w:rPr>
-                        <w:t xml:space="preserve"> 0</w:t>
+                        <w:t>Geom 0</w:t>
                       </w:r>
                     </w:p>
                   </w:txbxContent>
@@ -3429,7 +3077,6 @@
                                 <w:szCs w:val="12"/>
                               </w:rPr>
                             </w:pPr>
-                            <w:proofErr w:type="spellStart"/>
                             <w:r>
                               <w:rPr>
                                 <w:b/>
@@ -3438,18 +3085,7 @@
                                 <w:sz w:val="12"/>
                                 <w:szCs w:val="12"/>
                               </w:rPr>
-                              <w:t>Geom</w:t>
-                            </w:r>
-                            <w:proofErr w:type="spellEnd"/>
-                            <w:r>
-                              <w:rPr>
-                                <w:b/>
-                                <w:bCs/>
-                                <w:color w:val="000000" w:themeColor="text1"/>
-                                <w:sz w:val="12"/>
-                                <w:szCs w:val="12"/>
-                              </w:rPr>
-                              <w:t xml:space="preserve"> 0</w:t>
+                              <w:t>Geom 0</w:t>
                             </w:r>
                           </w:p>
                         </w:txbxContent>
@@ -3471,7 +3107,7 @@
           </mc:Choice>
           <mc:Fallback>
             <w:pict>
-              <v:rect w14:anchorId="0C8A4AE5" id="Rectangle 13" o:spid="_x0000_s1030" style="position:absolute;margin-left:290.95pt;margin-top:.35pt;width:41.6pt;height:42.7pt;z-index:251678720;visibility:visible;mso-wrap-style:square;mso-height-percent:0;mso-wrap-distance-left:9pt;mso-wrap-distance-top:0;mso-wrap-distance-right:9pt;mso-wrap-distance-bottom:0;mso-position-horizontal:absolute;mso-position-horizontal-relative:text;mso-position-vertical:absolute;mso-position-vertical-relative:text;mso-height-percent:0;mso-height-relative:margin;v-text-anchor:middle" o:gfxdata="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" fillcolor="#ffc000" strokecolor="black [3213]">
+              <v:rect w14:anchorId="0C8A4AE5" id="Rectangle 13" o:spid="_x0000_s1030" style="position:absolute;margin-left:290.95pt;margin-top:.35pt;width:41.6pt;height:42.7pt;z-index:251678720;visibility:visible;mso-wrap-style:square;mso-height-percent:0;mso-wrap-distance-left:9pt;mso-wrap-distance-top:0;mso-wrap-distance-right:9pt;mso-wrap-distance-bottom:0;mso-position-horizontal:absolute;mso-position-horizontal-relative:text;mso-position-vertical:absolute;mso-position-vertical-relative:text;mso-height-percent:0;mso-height-relative:margin;v-text-anchor:middle" o:gfxdata="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" fillcolor="#ffc000" strokecolor="black [3213]">
                 <v:textbox>
                   <w:txbxContent>
                     <w:p>
@@ -3555,7 +3191,6 @@
                           <w:szCs w:val="12"/>
                         </w:rPr>
                       </w:pPr>
-                      <w:proofErr w:type="spellStart"/>
                       <w:r>
                         <w:rPr>
                           <w:b/>
@@ -3564,18 +3199,7 @@
                           <w:sz w:val="12"/>
                           <w:szCs w:val="12"/>
                         </w:rPr>
-                        <w:t>Geom</w:t>
-                      </w:r>
-                      <w:proofErr w:type="spellEnd"/>
-                      <w:r>
-                        <w:rPr>
-                          <w:b/>
-                          <w:bCs/>
-                          <w:color w:val="000000" w:themeColor="text1"/>
-                          <w:sz w:val="12"/>
-                          <w:szCs w:val="12"/>
-                        </w:rPr>
-                        <w:t xml:space="preserve"> 0</w:t>
+                        <w:t>Geom 0</w:t>
                       </w:r>
                     </w:p>
                   </w:txbxContent>
@@ -3725,7 +3349,6 @@
                                 <w:szCs w:val="12"/>
                               </w:rPr>
                             </w:pPr>
-                            <w:proofErr w:type="spellStart"/>
                             <w:r>
                               <w:rPr>
                                 <w:b/>
@@ -3734,18 +3357,7 @@
                                 <w:sz w:val="12"/>
                                 <w:szCs w:val="12"/>
                               </w:rPr>
-                              <w:t>Geom</w:t>
-                            </w:r>
-                            <w:proofErr w:type="spellEnd"/>
-                            <w:r>
-                              <w:rPr>
-                                <w:b/>
-                                <w:bCs/>
-                                <w:color w:val="000000" w:themeColor="text1"/>
-                                <w:sz w:val="12"/>
-                                <w:szCs w:val="12"/>
-                              </w:rPr>
-                              <w:t xml:space="preserve"> 0</w:t>
+                              <w:t>Geom 0</w:t>
                             </w:r>
                           </w:p>
                         </w:txbxContent>
@@ -3767,7 +3379,7 @@
           </mc:Choice>
           <mc:Fallback>
             <w:pict>
-              <v:rect w14:anchorId="1D00602F" id="Rectangle 14" o:spid="_x0000_s1031" style="position:absolute;margin-left:332.55pt;margin-top:.35pt;width:41.6pt;height:42.7pt;z-index:251679744;visibility:visible;mso-wrap-style:square;mso-height-percent:0;mso-wrap-distance-left:9pt;mso-wrap-distance-top:0;mso-wrap-distance-right:9pt;mso-wrap-distance-bottom:0;mso-position-horizontal:absolute;mso-position-horizontal-relative:text;mso-position-vertical:absolute;mso-position-vertical-relative:text;mso-height-percent:0;mso-height-relative:margin;v-text-anchor:middle" o:gfxdata="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" fillcolor="#92d050" strokecolor="black [3213]">
+              <v:rect w14:anchorId="1D00602F" id="Rectangle 14" o:spid="_x0000_s1031" style="position:absolute;margin-left:332.55pt;margin-top:.35pt;width:41.6pt;height:42.7pt;z-index:251679744;visibility:visible;mso-wrap-style:square;mso-height-percent:0;mso-wrap-distance-left:9pt;mso-wrap-distance-top:0;mso-wrap-distance-right:9pt;mso-wrap-distance-bottom:0;mso-position-horizontal:absolute;mso-position-horizontal-relative:text;mso-position-vertical:absolute;mso-position-vertical-relative:text;mso-height-percent:0;mso-height-relative:margin;v-text-anchor:middle" o:gfxdata="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" fillcolor="#92d050" strokecolor="black [3213]">
                 <v:textbox>
                   <w:txbxContent>
                     <w:p>
@@ -3851,7 +3463,6 @@
                           <w:szCs w:val="12"/>
                         </w:rPr>
                       </w:pPr>
-                      <w:proofErr w:type="spellStart"/>
                       <w:r>
                         <w:rPr>
                           <w:b/>
@@ -3860,18 +3471,7 @@
                           <w:sz w:val="12"/>
                           <w:szCs w:val="12"/>
                         </w:rPr>
-                        <w:t>Geom</w:t>
-                      </w:r>
-                      <w:proofErr w:type="spellEnd"/>
-                      <w:r>
-                        <w:rPr>
-                          <w:b/>
-                          <w:bCs/>
-                          <w:color w:val="000000" w:themeColor="text1"/>
-                          <w:sz w:val="12"/>
-                          <w:szCs w:val="12"/>
-                        </w:rPr>
-                        <w:t xml:space="preserve"> 0</w:t>
+                        <w:t>Geom 0</w:t>
                       </w:r>
                     </w:p>
                   </w:txbxContent>
@@ -4021,7 +3621,6 @@
                                 <w:szCs w:val="12"/>
                               </w:rPr>
                             </w:pPr>
-                            <w:proofErr w:type="spellStart"/>
                             <w:r>
                               <w:rPr>
                                 <w:b/>
@@ -4030,18 +3629,7 @@
                                 <w:sz w:val="12"/>
                                 <w:szCs w:val="12"/>
                               </w:rPr>
-                              <w:t>Geom</w:t>
-                            </w:r>
-                            <w:proofErr w:type="spellEnd"/>
-                            <w:r>
-                              <w:rPr>
-                                <w:b/>
-                                <w:bCs/>
-                                <w:color w:val="000000" w:themeColor="text1"/>
-                                <w:sz w:val="12"/>
-                                <w:szCs w:val="12"/>
-                              </w:rPr>
-                              <w:t xml:space="preserve"> 1</w:t>
+                              <w:t>Geom 1</w:t>
                             </w:r>
                           </w:p>
                         </w:txbxContent>
@@ -4063,7 +3651,7 @@
           </mc:Choice>
           <mc:Fallback>
             <w:pict>
-              <v:rect w14:anchorId="0D766456" id="Rectangle 11" o:spid="_x0000_s1032" style="position:absolute;margin-left:207.7pt;margin-top:.35pt;width:41.6pt;height:42.7pt;z-index:251675648;visibility:visible;mso-wrap-style:square;mso-height-percent:0;mso-wrap-distance-left:9pt;mso-wrap-distance-top:0;mso-wrap-distance-right:9pt;mso-wrap-distance-bottom:0;mso-position-horizontal:absolute;mso-position-horizontal-relative:text;mso-position-vertical:absolute;mso-position-vertical-relative:text;mso-height-percent:0;mso-height-relative:margin;v-text-anchor:middle" o:gfxdata="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" fillcolor="#ffc000" strokecolor="black [3213]">
+              <v:rect w14:anchorId="0D766456" id="Rectangle 11" o:spid="_x0000_s1032" style="position:absolute;margin-left:207.7pt;margin-top:.35pt;width:41.6pt;height:42.7pt;z-index:251675648;visibility:visible;mso-wrap-style:square;mso-height-percent:0;mso-wrap-distance-left:9pt;mso-wrap-distance-top:0;mso-wrap-distance-right:9pt;mso-wrap-distance-bottom:0;mso-position-horizontal:absolute;mso-position-horizontal-relative:text;mso-position-vertical:absolute;mso-position-vertical-relative:text;mso-height-percent:0;mso-height-relative:margin;v-text-anchor:middle" o:gfxdata="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" fillcolor="#ffc000" strokecolor="black [3213]">
                 <v:textbox>
                   <w:txbxContent>
                     <w:p>
@@ -4147,7 +3735,6 @@
                           <w:szCs w:val="12"/>
                         </w:rPr>
                       </w:pPr>
-                      <w:proofErr w:type="spellStart"/>
                       <w:r>
                         <w:rPr>
                           <w:b/>
@@ -4156,18 +3743,7 @@
                           <w:sz w:val="12"/>
                           <w:szCs w:val="12"/>
                         </w:rPr>
-                        <w:t>Geom</w:t>
-                      </w:r>
-                      <w:proofErr w:type="spellEnd"/>
-                      <w:r>
-                        <w:rPr>
-                          <w:b/>
-                          <w:bCs/>
-                          <w:color w:val="000000" w:themeColor="text1"/>
-                          <w:sz w:val="12"/>
-                          <w:szCs w:val="12"/>
-                        </w:rPr>
-                        <w:t xml:space="preserve"> 1</w:t>
+                        <w:t>Geom 1</w:t>
                       </w:r>
                     </w:p>
                   </w:txbxContent>
@@ -4317,7 +3893,6 @@
                                 <w:szCs w:val="12"/>
                               </w:rPr>
                             </w:pPr>
-                            <w:proofErr w:type="spellStart"/>
                             <w:r>
                               <w:rPr>
                                 <w:b/>
@@ -4326,18 +3901,7 @@
                                 <w:sz w:val="12"/>
                                 <w:szCs w:val="12"/>
                               </w:rPr>
-                              <w:t>Geom</w:t>
-                            </w:r>
-                            <w:proofErr w:type="spellEnd"/>
-                            <w:r>
-                              <w:rPr>
-                                <w:b/>
-                                <w:bCs/>
-                                <w:color w:val="000000" w:themeColor="text1"/>
-                                <w:sz w:val="12"/>
-                                <w:szCs w:val="12"/>
-                              </w:rPr>
-                              <w:t xml:space="preserve"> 1</w:t>
+                              <w:t>Geom 1</w:t>
                             </w:r>
                           </w:p>
                         </w:txbxContent>
@@ -4359,7 +3923,7 @@
           </mc:Choice>
           <mc:Fallback>
             <w:pict>
-              <v:rect w14:anchorId="54F94C98" id="Rectangle 12" o:spid="_x0000_s1033" style="position:absolute;margin-left:249.3pt;margin-top:.35pt;width:41.6pt;height:42.7pt;z-index:251676672;visibility:visible;mso-wrap-style:square;mso-height-percent:0;mso-wrap-distance-left:9pt;mso-wrap-distance-top:0;mso-wrap-distance-right:9pt;mso-wrap-distance-bottom:0;mso-position-horizontal:absolute;mso-position-horizontal-relative:text;mso-position-vertical:absolute;mso-position-vertical-relative:text;mso-height-percent:0;mso-height-relative:margin;v-text-anchor:middle" o:gfxdata="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" fillcolor="#92d050" strokecolor="black [3213]">
+              <v:rect w14:anchorId="54F94C98" id="Rectangle 12" o:spid="_x0000_s1033" style="position:absolute;margin-left:249.3pt;margin-top:.35pt;width:41.6pt;height:42.7pt;z-index:251676672;visibility:visible;mso-wrap-style:square;mso-height-percent:0;mso-wrap-distance-left:9pt;mso-wrap-distance-top:0;mso-wrap-distance-right:9pt;mso-wrap-distance-bottom:0;mso-position-horizontal:absolute;mso-position-horizontal-relative:text;mso-position-vertical:absolute;mso-position-vertical-relative:text;mso-height-percent:0;mso-height-relative:margin;v-text-anchor:middle" o:gfxdata="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" fillcolor="#92d050" strokecolor="black [3213]">
                 <v:textbox>
                   <w:txbxContent>
                     <w:p>
@@ -4443,7 +4007,6 @@
                           <w:szCs w:val="12"/>
                         </w:rPr>
                       </w:pPr>
-                      <w:proofErr w:type="spellStart"/>
                       <w:r>
                         <w:rPr>
                           <w:b/>
@@ -4452,18 +4015,7 @@
                           <w:sz w:val="12"/>
                           <w:szCs w:val="12"/>
                         </w:rPr>
-                        <w:t>Geom</w:t>
-                      </w:r>
-                      <w:proofErr w:type="spellEnd"/>
-                      <w:r>
-                        <w:rPr>
-                          <w:b/>
-                          <w:bCs/>
-                          <w:color w:val="000000" w:themeColor="text1"/>
-                          <w:sz w:val="12"/>
-                          <w:szCs w:val="12"/>
-                        </w:rPr>
-                        <w:t xml:space="preserve"> 1</w:t>
+                        <w:t>Geom 1</w:t>
                       </w:r>
                     </w:p>
                   </w:txbxContent>
@@ -4613,7 +4165,6 @@
                                 <w:szCs w:val="12"/>
                               </w:rPr>
                             </w:pPr>
-                            <w:proofErr w:type="spellStart"/>
                             <w:r>
                               <w:rPr>
                                 <w:b/>
@@ -4622,18 +4173,7 @@
                                 <w:sz w:val="12"/>
                                 <w:szCs w:val="12"/>
                               </w:rPr>
-                              <w:t>Geom</w:t>
-                            </w:r>
-                            <w:proofErr w:type="spellEnd"/>
-                            <w:r>
-                              <w:rPr>
-                                <w:b/>
-                                <w:bCs/>
-                                <w:color w:val="000000" w:themeColor="text1"/>
-                                <w:sz w:val="12"/>
-                                <w:szCs w:val="12"/>
-                              </w:rPr>
-                              <w:t xml:space="preserve"> 0</w:t>
+                              <w:t>Geom 0</w:t>
                             </w:r>
                           </w:p>
                         </w:txbxContent>
@@ -4655,7 +4195,7 @@
           </mc:Choice>
           <mc:Fallback>
             <w:pict>
-              <v:rect w14:anchorId="39F5D7AA" id="Rectangle 10" o:spid="_x0000_s1034" style="position:absolute;margin-left:166.1pt;margin-top:.2pt;width:41.6pt;height:42.7pt;z-index:251673600;visibility:visible;mso-wrap-style:square;mso-height-percent:0;mso-wrap-distance-left:9pt;mso-wrap-distance-top:0;mso-wrap-distance-right:9pt;mso-wrap-distance-bottom:0;mso-position-horizontal:absolute;mso-position-horizontal-relative:text;mso-position-vertical:absolute;mso-position-vertical-relative:text;mso-height-percent:0;mso-height-relative:margin;v-text-anchor:middle" o:gfxdata="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" fillcolor="#92d050" strokecolor="black [3213]">
+              <v:rect w14:anchorId="39F5D7AA" id="Rectangle 10" o:spid="_x0000_s1034" style="position:absolute;margin-left:166.1pt;margin-top:.2pt;width:41.6pt;height:42.7pt;z-index:251673600;visibility:visible;mso-wrap-style:square;mso-height-percent:0;mso-wrap-distance-left:9pt;mso-wrap-distance-top:0;mso-wrap-distance-right:9pt;mso-wrap-distance-bottom:0;mso-position-horizontal:absolute;mso-position-horizontal-relative:text;mso-position-vertical:absolute;mso-position-vertical-relative:text;mso-height-percent:0;mso-height-relative:margin;v-text-anchor:middle" o:gfxdata="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" fillcolor="#92d050" strokecolor="black [3213]">
                 <v:textbox>
                   <w:txbxContent>
                     <w:p>
@@ -4739,7 +4279,6 @@
                           <w:szCs w:val="12"/>
                         </w:rPr>
                       </w:pPr>
-                      <w:proofErr w:type="spellStart"/>
                       <w:r>
                         <w:rPr>
                           <w:b/>
@@ -4748,18 +4287,7 @@
                           <w:sz w:val="12"/>
                           <w:szCs w:val="12"/>
                         </w:rPr>
-                        <w:t>Geom</w:t>
-                      </w:r>
-                      <w:proofErr w:type="spellEnd"/>
-                      <w:r>
-                        <w:rPr>
-                          <w:b/>
-                          <w:bCs/>
-                          <w:color w:val="000000" w:themeColor="text1"/>
-                          <w:sz w:val="12"/>
-                          <w:szCs w:val="12"/>
-                        </w:rPr>
-                        <w:t xml:space="preserve"> 0</w:t>
+                        <w:t>Geom 0</w:t>
                       </w:r>
                     </w:p>
                   </w:txbxContent>
@@ -4839,7 +4367,6 @@
                                 <w:szCs w:val="16"/>
                               </w:rPr>
                             </w:pPr>
-                            <w:proofErr w:type="spellStart"/>
                             <w:r>
                               <w:rPr>
                                 <w:b/>
@@ -4850,7 +4377,6 @@
                               </w:rPr>
                               <w:t>RayGen</w:t>
                             </w:r>
-                            <w:proofErr w:type="spellEnd"/>
                           </w:p>
                         </w:txbxContent>
                       </wps:txbx>
@@ -4871,7 +4397,7 @@
           </mc:Choice>
           <mc:Fallback>
             <w:pict>
-              <v:rect w14:anchorId="12D7F89F" id="Rectangle 3" o:spid="_x0000_s1035" style="position:absolute;margin-left:0;margin-top:.25pt;width:41.6pt;height:42.7pt;z-index:251665408;visibility:visible;mso-wrap-style:square;mso-height-percent:0;mso-wrap-distance-left:9pt;mso-wrap-distance-top:0;mso-wrap-distance-right:9pt;mso-wrap-distance-bottom:0;mso-position-horizontal:absolute;mso-position-horizontal-relative:text;mso-position-vertical:absolute;mso-position-vertical-relative:text;mso-height-percent:0;mso-height-relative:margin;v-text-anchor:middle" o:gfxdata="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" fillcolor="#00b0f0" strokecolor="black [3213]">
+              <v:rect w14:anchorId="12D7F89F" id="Rectangle 3" o:spid="_x0000_s1035" style="position:absolute;margin-left:0;margin-top:.25pt;width:41.6pt;height:42.7pt;z-index:251665408;visibility:visible;mso-wrap-style:square;mso-height-percent:0;mso-wrap-distance-left:9pt;mso-wrap-distance-top:0;mso-wrap-distance-right:9pt;mso-wrap-distance-bottom:0;mso-position-horizontal:absolute;mso-position-horizontal-relative:text;mso-position-vertical:absolute;mso-position-vertical-relative:text;mso-height-percent:0;mso-height-relative:margin;v-text-anchor:middle" o:gfxdata="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" fillcolor="#00b0f0" strokecolor="black [3213]">
                 <v:textbox>
                   <w:txbxContent>
                     <w:p>
@@ -4885,7 +4411,6 @@
                           <w:szCs w:val="16"/>
                         </w:rPr>
                       </w:pPr>
-                      <w:proofErr w:type="spellStart"/>
                       <w:r>
                         <w:rPr>
                           <w:b/>
@@ -4896,7 +4421,6 @@
                         </w:rPr>
                         <w:t>RayGen</w:t>
                       </w:r>
-                      <w:proofErr w:type="spellEnd"/>
                     </w:p>
                   </w:txbxContent>
                 </v:textbox>
@@ -5029,7 +4553,7 @@
           </mc:Choice>
           <mc:Fallback>
             <w:pict>
-              <v:rect w14:anchorId="27CCC751" id="Rectangle 4" o:spid="_x0000_s1036" style="position:absolute;margin-left:41.25pt;margin-top:.25pt;width:41.6pt;height:42.7pt;z-index:251666432;visibility:visible;mso-wrap-style:square;mso-height-percent:0;mso-wrap-distance-left:9pt;mso-wrap-distance-top:0;mso-wrap-distance-right:9pt;mso-wrap-distance-bottom:0;mso-position-horizontal:absolute;mso-position-horizontal-relative:text;mso-position-vertical:absolute;mso-position-vertical-relative:text;mso-height-percent:0;mso-height-relative:margin;v-text-anchor:middle" o:gfxdata="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" fillcolor="#ffc000" strokecolor="black [3213]">
+              <v:rect w14:anchorId="27CCC751" id="Rectangle 4" o:spid="_x0000_s1036" style="position:absolute;margin-left:41.25pt;margin-top:.25pt;width:41.6pt;height:42.7pt;z-index:251666432;visibility:visible;mso-wrap-style:square;mso-height-percent:0;mso-wrap-distance-left:9pt;mso-wrap-distance-top:0;mso-wrap-distance-right:9pt;mso-wrap-distance-bottom:0;mso-position-horizontal:absolute;mso-position-horizontal-relative:text;mso-position-vertical:absolute;mso-position-vertical-relative:text;mso-height-percent:0;mso-height-relative:margin;v-text-anchor:middle" o:gfxdata="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" fillcolor="#ffc000" strokecolor="black [3213]">
                 <v:textbox>
                   <w:txbxContent>
                     <w:p>
@@ -5219,7 +4743,7 @@
           </mc:Choice>
           <mc:Fallback>
             <w:pict>
-              <v:rect w14:anchorId="10890017" id="Rectangle 9" o:spid="_x0000_s1037" style="position:absolute;margin-left:82.9pt;margin-top:.25pt;width:41.6pt;height:42.7pt;z-index:251671552;visibility:visible;mso-wrap-style:square;mso-height-percent:0;mso-wrap-distance-left:9pt;mso-wrap-distance-top:0;mso-wrap-distance-right:9pt;mso-wrap-distance-bottom:0;mso-position-horizontal:absolute;mso-position-horizontal-relative:text;mso-position-vertical:absolute;mso-position-vertical-relative:text;mso-height-percent:0;mso-height-relative:margin;v-text-anchor:middle" o:gfxdata="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" fillcolor="#92d050" strokecolor="black [3213]">
+              <v:rect w14:anchorId="10890017" id="Rectangle 9" o:spid="_x0000_s1037" style="position:absolute;margin-left:82.9pt;margin-top:.25pt;width:41.6pt;height:42.7pt;z-index:251671552;visibility:visible;mso-wrap-style:square;mso-height-percent:0;mso-wrap-distance-left:9pt;mso-wrap-distance-top:0;mso-wrap-distance-right:9pt;mso-wrap-distance-bottom:0;mso-position-horizontal:absolute;mso-position-horizontal-relative:text;mso-position-vertical:absolute;mso-position-vertical-relative:text;mso-height-percent:0;mso-height-relative:margin;v-text-anchor:middle" o:gfxdata="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" fillcolor="#92d050" strokecolor="black [3213]">
                 <v:textbox>
                   <w:txbxContent>
                     <w:p>
@@ -5425,7 +4949,6 @@
                                 <w:szCs w:val="12"/>
                               </w:rPr>
                             </w:pPr>
-                            <w:proofErr w:type="spellStart"/>
                             <w:r>
                               <w:rPr>
                                 <w:b/>
@@ -5434,18 +4957,7 @@
                                 <w:sz w:val="12"/>
                                 <w:szCs w:val="12"/>
                               </w:rPr>
-                              <w:t>Geom</w:t>
-                            </w:r>
-                            <w:proofErr w:type="spellEnd"/>
-                            <w:r>
-                              <w:rPr>
-                                <w:b/>
-                                <w:bCs/>
-                                <w:color w:val="000000" w:themeColor="text1"/>
-                                <w:sz w:val="12"/>
-                                <w:szCs w:val="12"/>
-                              </w:rPr>
-                              <w:t xml:space="preserve"> 0</w:t>
+                              <w:t>Geom 0</w:t>
                             </w:r>
                           </w:p>
                         </w:txbxContent>
@@ -5467,7 +4979,7 @@
           </mc:Choice>
           <mc:Fallback>
             <w:pict>
-              <v:rect w14:anchorId="7441C342" id="Rectangle 6" o:spid="_x0000_s1038" style="position:absolute;margin-left:124.5pt;margin-top:.25pt;width:41.6pt;height:42.7pt;z-index:251667456;visibility:visible;mso-wrap-style:square;mso-height-percent:0;mso-wrap-distance-left:9pt;mso-wrap-distance-top:0;mso-wrap-distance-right:9pt;mso-wrap-distance-bottom:0;mso-position-horizontal:absolute;mso-position-horizontal-relative:text;mso-position-vertical:absolute;mso-position-vertical-relative:text;mso-height-percent:0;mso-height-relative:margin;v-text-anchor:middle" o:gfxdata="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" fillcolor="#ffc000" strokecolor="black [3213]">
+              <v:rect w14:anchorId="7441C342" id="Rectangle 6" o:spid="_x0000_s1038" style="position:absolute;margin-left:124.5pt;margin-top:.25pt;width:41.6pt;height:42.7pt;z-index:251667456;visibility:visible;mso-wrap-style:square;mso-height-percent:0;mso-wrap-distance-left:9pt;mso-wrap-distance-top:0;mso-wrap-distance-right:9pt;mso-wrap-distance-bottom:0;mso-position-horizontal:absolute;mso-position-horizontal-relative:text;mso-position-vertical:absolute;mso-position-vertical-relative:text;mso-height-percent:0;mso-height-relative:margin;v-text-anchor:middle" o:gfxdata="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" fillcolor="#ffc000" strokecolor="black [3213]">
                 <v:textbox>
                   <w:txbxContent>
                     <w:p>
@@ -5551,7 +5063,6 @@
                           <w:szCs w:val="12"/>
                         </w:rPr>
                       </w:pPr>
-                      <w:proofErr w:type="spellStart"/>
                       <w:r>
                         <w:rPr>
                           <w:b/>
@@ -5560,18 +5071,7 @@
                           <w:sz w:val="12"/>
                           <w:szCs w:val="12"/>
                         </w:rPr>
-                        <w:t>Geom</w:t>
-                      </w:r>
-                      <w:proofErr w:type="spellEnd"/>
-                      <w:r>
-                        <w:rPr>
-                          <w:b/>
-                          <w:bCs/>
-                          <w:color w:val="000000" w:themeColor="text1"/>
-                          <w:sz w:val="12"/>
-                          <w:szCs w:val="12"/>
-                        </w:rPr>
-                        <w:t xml:space="preserve"> 0</w:t>
+                        <w:t>Geom 0</w:t>
                       </w:r>
                     </w:p>
                   </w:txbxContent>
@@ -5657,6 +5157,7 @@
         <w:spacing w:after="0"/>
       </w:pPr>
       <w:r>
+        <w:lastRenderedPageBreak/>
         <w:t xml:space="preserve">This is a common layout when multiple rays are required. </w:t>
       </w:r>
       <w:r>
@@ -5707,7 +5208,6 @@
         <w:spacing w:after="0"/>
       </w:pPr>
       <w:r>
-        <w:lastRenderedPageBreak/>
         <w:t>The shadow-ray record always follows its matching primary-ray record.</w:t>
       </w:r>
     </w:p>
@@ -5763,7 +5263,6 @@
       <w:r>
         <w:t xml:space="preserve">contains </w:t>
       </w:r>
-      <w:proofErr w:type="spellStart"/>
       <w:r>
         <w:rPr>
           <w:rFonts w:ascii="Consolas" w:hAnsi="Consolas" w:cs="Consolas"/>
@@ -5772,11 +5271,9 @@
         </w:rPr>
         <w:t>StartAddress</w:t>
       </w:r>
-      <w:proofErr w:type="spellEnd"/>
       <w:r>
         <w:t xml:space="preserve"> and </w:t>
       </w:r>
-      <w:proofErr w:type="spellStart"/>
       <w:r>
         <w:rPr>
           <w:rFonts w:ascii="Consolas" w:hAnsi="Consolas" w:cs="Consolas"/>
@@ -5785,7 +5282,6 @@
         </w:rPr>
         <w:t>StrideInBytes</w:t>
       </w:r>
-      <w:proofErr w:type="spellEnd"/>
       <w:r>
         <w:t xml:space="preserve"> fields per shader type.</w:t>
       </w:r>
@@ -5798,7 +5294,6 @@
           <w:numId w:val="1"/>
         </w:numPr>
       </w:pPr>
-      <w:proofErr w:type="spellStart"/>
       <w:r>
         <w:rPr>
           <w:rFonts w:ascii="Consolas" w:hAnsi="Consolas" w:cs="Consolas"/>
@@ -5807,12 +5302,9 @@
         </w:rPr>
         <w:t>RayContributionToHitGroupIndex</w:t>
       </w:r>
-      <w:proofErr w:type="spellEnd"/>
       <w:r>
         <w:t xml:space="preserve"> – One of the parameters of the HLSL’s </w:t>
       </w:r>
-      <w:proofErr w:type="spellStart"/>
-      <w:proofErr w:type="gramStart"/>
       <w:r>
         <w:rPr>
           <w:rFonts w:ascii="Consolas" w:hAnsi="Consolas" w:cs="Consolas"/>
@@ -5822,7 +5314,6 @@
         </w:rPr>
         <w:t>TraceRay</w:t>
       </w:r>
-      <w:proofErr w:type="spellEnd"/>
       <w:r>
         <w:rPr>
           <w:rFonts w:ascii="Consolas" w:hAnsi="Consolas" w:cs="Consolas"/>
@@ -5830,17 +5321,7 @@
           <w:sz w:val="19"/>
           <w:szCs w:val="19"/>
         </w:rPr>
-        <w:t>(</w:t>
-      </w:r>
-      <w:proofErr w:type="gramEnd"/>
-      <w:r>
-        <w:rPr>
-          <w:rFonts w:ascii="Consolas" w:hAnsi="Consolas" w:cs="Consolas"/>
-          <w:color w:val="880000"/>
-          <w:sz w:val="19"/>
-          <w:szCs w:val="19"/>
-        </w:rPr>
-        <w:t>)</w:t>
+        <w:t>()</w:t>
       </w:r>
       <w:r>
         <w:t xml:space="preserve"> function. The maximum allowed value is 15.</w:t>
@@ -5854,7 +5335,6 @@
           <w:numId w:val="1"/>
         </w:numPr>
       </w:pPr>
-      <w:proofErr w:type="spellStart"/>
       <w:r>
         <w:rPr>
           <w:rFonts w:ascii="Consolas" w:hAnsi="Consolas" w:cs="Consolas"/>
@@ -5863,12 +5343,9 @@
         </w:rPr>
         <w:t>MultiplierForGeometryContributionToShaderIndex</w:t>
       </w:r>
-      <w:proofErr w:type="spellEnd"/>
       <w:r>
         <w:t xml:space="preserve"> – One of the parameters of the HLSL’s </w:t>
       </w:r>
-      <w:proofErr w:type="spellStart"/>
-      <w:proofErr w:type="gramStart"/>
       <w:r>
         <w:rPr>
           <w:rFonts w:ascii="Consolas" w:hAnsi="Consolas" w:cs="Consolas"/>
@@ -5876,27 +5353,7 @@
           <w:sz w:val="19"/>
           <w:szCs w:val="19"/>
         </w:rPr>
-        <w:t>TraceRay</w:t>
-      </w:r>
-      <w:proofErr w:type="spellEnd"/>
-      <w:r>
-        <w:rPr>
-          <w:rFonts w:ascii="Consolas" w:hAnsi="Consolas" w:cs="Consolas"/>
-          <w:color w:val="880000"/>
-          <w:sz w:val="19"/>
-          <w:szCs w:val="19"/>
-        </w:rPr>
-        <w:t>(</w:t>
-      </w:r>
-      <w:proofErr w:type="gramEnd"/>
-      <w:r>
-        <w:rPr>
-          <w:rFonts w:ascii="Consolas" w:hAnsi="Consolas" w:cs="Consolas"/>
-          <w:color w:val="880000"/>
-          <w:sz w:val="19"/>
-          <w:szCs w:val="19"/>
-        </w:rPr>
-        <w:t>)</w:t>
+        <w:t>TraceRay()</w:t>
       </w:r>
       <w:r>
         <w:t xml:space="preserve"> function. The maximum allowed value is 15.</w:t>
@@ -5910,7 +5367,6 @@
           <w:numId w:val="1"/>
         </w:numPr>
       </w:pPr>
-      <w:proofErr w:type="spellStart"/>
       <w:r>
         <w:rPr>
           <w:rFonts w:ascii="Consolas" w:hAnsi="Consolas" w:cs="Consolas"/>
@@ -5919,11 +5375,9 @@
         </w:rPr>
         <w:t>MissShaderIndex</w:t>
       </w:r>
-      <w:proofErr w:type="spellEnd"/>
       <w:r>
         <w:t xml:space="preserve"> – One of the parameters of the HLSL’s </w:t>
       </w:r>
-      <w:proofErr w:type="spellStart"/>
       <w:r>
         <w:rPr>
           <w:rFonts w:ascii="Consolas" w:hAnsi="Consolas" w:cs="Consolas"/>
@@ -5931,17 +5385,7 @@
           <w:sz w:val="19"/>
           <w:szCs w:val="19"/>
         </w:rPr>
-        <w:t>TraceRay</w:t>
-      </w:r>
-      <w:proofErr w:type="spellEnd"/>
-      <w:r>
-        <w:rPr>
-          <w:rFonts w:ascii="Consolas" w:hAnsi="Consolas" w:cs="Consolas"/>
-          <w:color w:val="880000"/>
-          <w:sz w:val="19"/>
-          <w:szCs w:val="19"/>
-        </w:rPr>
-        <w:t xml:space="preserve"> ()</w:t>
+        <w:t>TraceRay ()</w:t>
       </w:r>
       <w:r>
         <w:t xml:space="preserve"> function.</w:t>
@@ -5956,7 +5400,6 @@
         </w:numPr>
         <w:spacing w:after="0"/>
       </w:pPr>
-      <w:proofErr w:type="spellStart"/>
       <w:r>
         <w:rPr>
           <w:rFonts w:ascii="Consolas" w:hAnsi="Consolas" w:cs="Consolas"/>
@@ -5964,17 +5407,7 @@
           <w:sz w:val="19"/>
           <w:szCs w:val="19"/>
         </w:rPr>
-        <w:t>InstanceContributionToHitGroupIndex</w:t>
-      </w:r>
-      <w:proofErr w:type="spellEnd"/>
-      <w:r>
-        <w:rPr>
-          <w:rFonts w:ascii="Consolas" w:hAnsi="Consolas" w:cs="Consolas"/>
-          <w:color w:val="000000" w:themeColor="text1"/>
-          <w:sz w:val="19"/>
-          <w:szCs w:val="19"/>
-        </w:rPr>
-        <w:t xml:space="preserve"> –</w:t>
+        <w:t>InstanceContributionToHitGroupIndex –</w:t>
       </w:r>
       <w:r>
         <w:t xml:space="preserve"> </w:t>
@@ -6013,7 +5446,6 @@
           <w:numId w:val="1"/>
         </w:numPr>
       </w:pPr>
-      <w:proofErr w:type="spellStart"/>
       <w:r>
         <w:rPr>
           <w:rFonts w:ascii="Consolas" w:hAnsi="Consolas"/>
@@ -6030,7 +5462,6 @@
         </w:rPr>
         <w:t>StartAddress</w:t>
       </w:r>
-      <w:proofErr w:type="spellEnd"/>
       <w:r>
         <w:rPr>
           <w:rFonts w:ascii="Consolas" w:hAnsi="Consolas" w:cs="Consolas"/>
@@ -6059,7 +5490,6 @@
           <w:numId w:val="1"/>
         </w:numPr>
       </w:pPr>
-      <w:proofErr w:type="spellStart"/>
       <w:r>
         <w:rPr>
           <w:rFonts w:ascii="Consolas" w:hAnsi="Consolas"/>
@@ -6076,7 +5506,6 @@
         </w:rPr>
         <w:t>BaseIndex</w:t>
       </w:r>
-      <w:proofErr w:type="spellEnd"/>
       <w:r>
         <w:rPr>
           <w:rFonts w:ascii="Consolas" w:hAnsi="Consolas" w:cs="Consolas"/>
@@ -6112,8 +5541,7 @@
           <w:numId w:val="1"/>
         </w:numPr>
       </w:pPr>
-      <w:bookmarkStart w:id="0" w:name="_Hlk499899441"/>
-      <w:proofErr w:type="spellStart"/>
+      <w:bookmarkStart w:id="1" w:name="_Hlk499899441"/>
       <w:r>
         <w:rPr>
           <w:rFonts w:ascii="Consolas" w:hAnsi="Consolas" w:cs="Consolas"/>
@@ -6122,7 +5550,6 @@
         </w:rPr>
         <w:t>RayContributionToHitGroupIndex</w:t>
       </w:r>
-      <w:proofErr w:type="spellEnd"/>
       <w:r>
         <w:rPr>
           <w:rFonts w:ascii="Consolas" w:hAnsi="Consolas" w:cs="Consolas"/>
@@ -6131,7 +5558,7 @@
         </w:rPr>
         <w:t xml:space="preserve"> </w:t>
       </w:r>
-      <w:bookmarkEnd w:id="0"/>
+      <w:bookmarkEnd w:id="1"/>
       <w:r>
         <w:t xml:space="preserve">– </w:t>
       </w:r>
@@ -6153,7 +5580,6 @@
           <w:numId w:val="1"/>
         </w:numPr>
       </w:pPr>
-      <w:proofErr w:type="spellStart"/>
       <w:r>
         <w:rPr>
           <w:rFonts w:ascii="Consolas" w:hAnsi="Consolas" w:cs="Consolas"/>
@@ -6162,7 +5588,6 @@
         </w:rPr>
         <w:t>MultiplierForGeometryContributionToShaderIndex</w:t>
       </w:r>
-      <w:proofErr w:type="spellEnd"/>
       <w:r>
         <w:t xml:space="preserve"> </w:t>
       </w:r>
@@ -6184,7 +5609,6 @@
           <w:numId w:val="1"/>
         </w:numPr>
       </w:pPr>
-      <w:proofErr w:type="spellStart"/>
       <w:r>
         <w:rPr>
           <w:rFonts w:ascii="Consolas" w:hAnsi="Consolas" w:cs="Consolas"/>
@@ -6201,7 +5625,6 @@
         </w:rPr>
         <w:t>issShaderIndex</w:t>
       </w:r>
-      <w:proofErr w:type="spellEnd"/>
       <w:r>
         <w:t xml:space="preserve"> </w:t>
       </w:r>
@@ -6226,7 +5649,6 @@
           <w:numId w:val="1"/>
         </w:numPr>
       </w:pPr>
-      <w:proofErr w:type="spellStart"/>
       <w:r>
         <w:rPr>
           <w:rFonts w:ascii="Consolas" w:hAnsi="Consolas" w:cs="Consolas"/>
@@ -6236,7 +5658,6 @@
         </w:rPr>
         <w:t>InstanceContributionToHitGroupIndex</w:t>
       </w:r>
-      <w:proofErr w:type="spellEnd"/>
     </w:p>
     <w:p>
       <w:pPr>
@@ -6319,7 +5740,6 @@
       <w:r>
         <w:t xml:space="preserve">value of </w:t>
       </w:r>
-      <w:proofErr w:type="spellStart"/>
       <w:r>
         <w:rPr>
           <w:rFonts w:ascii="Consolas" w:hAnsi="Consolas" w:cs="Consolas"/>
@@ -6329,7 +5749,6 @@
         </w:rPr>
         <w:t>InstanceContributionToHitGroupIndex</w:t>
       </w:r>
-      <w:proofErr w:type="spellEnd"/>
       <w:r>
         <w:rPr>
           <w:rFonts w:ascii="Consolas" w:hAnsi="Consolas" w:cs="Consolas"/>
@@ -6342,8 +5761,6 @@
       <w:r>
         <w:t xml:space="preserve">for each instance in </w:t>
       </w:r>
-      <w:proofErr w:type="spellStart"/>
-      <w:proofErr w:type="gramStart"/>
       <w:r>
         <w:rPr>
           <w:rFonts w:ascii="Consolas" w:hAnsi="Consolas" w:cs="Consolas"/>
@@ -6353,31 +5770,7 @@
           <w:sz w:val="19"/>
           <w:szCs w:val="19"/>
         </w:rPr>
-        <w:t>createTopLevelAS</w:t>
-      </w:r>
-      <w:proofErr w:type="spellEnd"/>
-      <w:r>
-        <w:rPr>
-          <w:rFonts w:ascii="Consolas" w:hAnsi="Consolas" w:cs="Consolas"/>
-          <w:b/>
-          <w:bCs/>
-          <w:color w:val="880000"/>
-          <w:sz w:val="19"/>
-          <w:szCs w:val="19"/>
-        </w:rPr>
-        <w:t>(</w:t>
-      </w:r>
-      <w:proofErr w:type="gramEnd"/>
-      <w:r>
-        <w:rPr>
-          <w:rFonts w:ascii="Consolas" w:hAnsi="Consolas" w:cs="Consolas"/>
-          <w:b/>
-          <w:bCs/>
-          <w:color w:val="880000"/>
-          <w:sz w:val="19"/>
-          <w:szCs w:val="19"/>
-        </w:rPr>
-        <w:t>)</w:t>
+        <w:t>createTopLevelAS()</w:t>
       </w:r>
       <w:r>
         <w:rPr>
@@ -6401,8 +5794,6 @@
           <w:bCs/>
         </w:rPr>
       </w:pPr>
-      <w:proofErr w:type="spellStart"/>
-      <w:proofErr w:type="gramStart"/>
       <w:r>
         <w:rPr>
           <w:rFonts w:ascii="Consolas" w:hAnsi="Consolas" w:cs="Consolas"/>
@@ -6412,31 +5803,8 @@
           <w:sz w:val="19"/>
           <w:szCs w:val="19"/>
         </w:rPr>
-        <w:t>createShaderBindingTable</w:t>
-      </w:r>
-      <w:proofErr w:type="spellEnd"/>
-      <w:r>
-        <w:rPr>
-          <w:rFonts w:ascii="Consolas" w:hAnsi="Consolas" w:cs="Consolas"/>
-          <w:b/>
-          <w:bCs/>
-          <w:color w:val="880000"/>
-          <w:sz w:val="19"/>
-          <w:szCs w:val="19"/>
-        </w:rPr>
-        <w:t>(</w:t>
-      </w:r>
-      <w:proofErr w:type="gramEnd"/>
-      <w:r>
-        <w:rPr>
-          <w:rFonts w:ascii="Consolas" w:hAnsi="Consolas" w:cs="Consolas"/>
-          <w:b/>
-          <w:bCs/>
-          <w:color w:val="880000"/>
-          <w:sz w:val="19"/>
-          <w:szCs w:val="19"/>
-        </w:rPr>
-        <w:t>)</w:t>
+        <w:lastRenderedPageBreak/>
+        <w:t>createShaderBindingTable()</w:t>
       </w:r>
       <w:r>
         <w:rPr>
@@ -6474,7 +5842,6 @@
       <w:r>
         <w:t xml:space="preserve">calling </w:t>
       </w:r>
-      <w:proofErr w:type="spellStart"/>
       <w:r>
         <w:rPr>
           <w:rFonts w:ascii="Consolas" w:hAnsi="Consolas" w:cs="Consolas"/>
@@ -6486,7 +5853,6 @@
         </w:rPr>
         <w:t>DispatchRays</w:t>
       </w:r>
-      <w:proofErr w:type="spellEnd"/>
       <w:r>
         <w:rPr>
           <w:rFonts w:ascii="Consolas" w:hAnsi="Consolas" w:cs="Consolas"/>
@@ -6525,15 +5891,12 @@
       <w:r>
         <w:t xml:space="preserve"> and SBT sizes.</w:t>
       </w:r>
-      <w:bookmarkStart w:id="1" w:name="_GoBack"/>
-      <w:bookmarkEnd w:id="1"/>
     </w:p>
     <w:p>
       <w:pPr>
         <w:pStyle w:val="Heading2"/>
       </w:pPr>
       <w:r>
-        <w:lastRenderedPageBreak/>
         <w:t>Ray-Gen Shader</w:t>
       </w:r>
     </w:p>
@@ -6560,7 +5923,6 @@
       <w:r>
         <w:t xml:space="preserve"> as the </w:t>
       </w:r>
-      <w:proofErr w:type="spellStart"/>
       <w:r>
         <w:rPr>
           <w:rFonts w:ascii="Consolas" w:hAnsi="Consolas" w:cs="Consolas"/>
@@ -6569,7 +5931,6 @@
         </w:rPr>
         <w:t>MultiplierForGeometryContributionToShaderIndex</w:t>
       </w:r>
-      <w:proofErr w:type="spellEnd"/>
       <w:r>
         <w:t xml:space="preserve"> </w:t>
       </w:r>
@@ -6577,8 +5938,6 @@
         <w:t xml:space="preserve">when calling </w:t>
       </w:r>
       <w:bookmarkStart w:id="2" w:name="_Hlk496798901"/>
-      <w:proofErr w:type="spellStart"/>
-      <w:proofErr w:type="gramStart"/>
       <w:r>
         <w:rPr>
           <w:rFonts w:ascii="Consolas" w:hAnsi="Consolas" w:cs="Consolas"/>
@@ -6588,31 +5947,7 @@
           <w:sz w:val="19"/>
           <w:szCs w:val="19"/>
         </w:rPr>
-        <w:t>rtTrace</w:t>
-      </w:r>
-      <w:proofErr w:type="spellEnd"/>
-      <w:r>
-        <w:rPr>
-          <w:rFonts w:ascii="Consolas" w:hAnsi="Consolas" w:cs="Consolas"/>
-          <w:b/>
-          <w:bCs/>
-          <w:color w:val="880000"/>
-          <w:sz w:val="19"/>
-          <w:szCs w:val="19"/>
-        </w:rPr>
-        <w:t>(</w:t>
-      </w:r>
-      <w:proofErr w:type="gramEnd"/>
-      <w:r>
-        <w:rPr>
-          <w:rFonts w:ascii="Consolas" w:hAnsi="Consolas" w:cs="Consolas"/>
-          <w:b/>
-          <w:bCs/>
-          <w:color w:val="880000"/>
-          <w:sz w:val="19"/>
-          <w:szCs w:val="19"/>
-        </w:rPr>
-        <w:t>)</w:t>
+        <w:t>rtTrace()</w:t>
       </w:r>
       <w:r>
         <w:t>.</w:t>
@@ -6636,23 +5971,21 @@
       <w:r>
         <w:t xml:space="preserve">The </w:t>
       </w:r>
-      <w:proofErr w:type="spellStart"/>
       <w:r>
         <w:rPr>
           <w:rFonts w:ascii="Consolas" w:hAnsi="Consolas" w:cs="Consolas"/>
           <w:sz w:val="20"/>
           <w:szCs w:val="20"/>
         </w:rPr>
-        <w:t>RayContributionToHitGroupIndex</w:t>
-      </w:r>
-      <w:proofErr w:type="spellEnd"/>
+        <w:t xml:space="preserve">RayContributionToHitGroupIndex </w:t>
+      </w:r>
       <w:r>
         <w:rPr>
           <w:rFonts w:ascii="Consolas" w:hAnsi="Consolas" w:cs="Consolas"/>
           <w:sz w:val="20"/>
           <w:szCs w:val="20"/>
         </w:rPr>
-        <w:t xml:space="preserve"> </w:t>
+        <w:t xml:space="preserve">and </w:t>
       </w:r>
       <w:r>
         <w:rPr>
@@ -6660,18 +5993,8 @@
           <w:sz w:val="20"/>
           <w:szCs w:val="20"/>
         </w:rPr>
-        <w:t xml:space="preserve">and </w:t>
-      </w:r>
-      <w:proofErr w:type="spellStart"/>
-      <w:r>
-        <w:rPr>
-          <w:rFonts w:ascii="Consolas" w:hAnsi="Consolas" w:cs="Consolas"/>
-          <w:sz w:val="20"/>
-          <w:szCs w:val="20"/>
-        </w:rPr>
         <w:t>MissShaderIndex</w:t>
       </w:r>
-      <w:proofErr w:type="spellEnd"/>
       <w:r>
         <w:t xml:space="preserve"> </w:t>
       </w:r>
@@ -6772,8 +6095,6 @@
                               </w:rPr>
                               <w:t xml:space="preserve"> </w:t>
                             </w:r>
-                            <w:proofErr w:type="spellStart"/>
-                            <w:proofErr w:type="gramStart"/>
                             <w:r>
                               <w:rPr>
                                 <w:rFonts w:ascii="Consolas" w:hAnsi="Consolas" w:cs="Consolas"/>
@@ -6783,28 +6104,24 @@
                               </w:rPr>
                               <w:t>planeChs</w:t>
                             </w:r>
-                            <w:proofErr w:type="spellEnd"/>
-                            <w:r>
-                              <w:rPr>
-                                <w:rFonts w:ascii="Consolas" w:hAnsi="Consolas" w:cs="Consolas"/>
-                                <w:color w:val="000000"/>
-                                <w:sz w:val="19"/>
-                                <w:szCs w:val="19"/>
-                              </w:rPr>
-                              <w:t>(</w:t>
-                            </w:r>
-                            <w:proofErr w:type="spellStart"/>
-                            <w:proofErr w:type="gramEnd"/>
-                            <w:r>
-                              <w:rPr>
-                                <w:rFonts w:ascii="Consolas" w:hAnsi="Consolas" w:cs="Consolas"/>
-                                <w:color w:val="000000"/>
-                                <w:sz w:val="19"/>
-                                <w:szCs w:val="19"/>
-                              </w:rPr>
-                              <w:t>inout</w:t>
-                            </w:r>
-                            <w:proofErr w:type="spellEnd"/>
+                            <w:r>
+                              <w:rPr>
+                                <w:rFonts w:ascii="Consolas" w:hAnsi="Consolas" w:cs="Consolas"/>
+                                <w:color w:val="000000"/>
+                                <w:sz w:val="19"/>
+                                <w:szCs w:val="19"/>
+                              </w:rPr>
+                              <w:t xml:space="preserve">(inout </w:t>
+                            </w:r>
+                            <w:r>
+                              <w:rPr>
+                                <w:rFonts w:ascii="Consolas" w:hAnsi="Consolas" w:cs="Consolas"/>
+                                <w:color w:val="0000FF"/>
+                                <w:sz w:val="19"/>
+                                <w:szCs w:val="19"/>
+                              </w:rPr>
+                              <w:t>Raypayload</w:t>
+                            </w:r>
                             <w:r>
                               <w:rPr>
                                 <w:rFonts w:ascii="Consolas" w:hAnsi="Consolas" w:cs="Consolas"/>
@@ -6814,7 +6131,42 @@
                               </w:rPr>
                               <w:t xml:space="preserve"> </w:t>
                             </w:r>
-                            <w:proofErr w:type="spellStart"/>
+                            <w:r>
+                              <w:rPr>
+                                <w:rFonts w:ascii="Consolas" w:hAnsi="Consolas" w:cs="Consolas"/>
+                                <w:color w:val="000080"/>
+                                <w:sz w:val="19"/>
+                                <w:szCs w:val="19"/>
+                              </w:rPr>
+                              <w:t>payload</w:t>
+                            </w:r>
+                            <w:r>
+                              <w:rPr>
+                                <w:rFonts w:ascii="Consolas" w:hAnsi="Consolas" w:cs="Consolas"/>
+                                <w:color w:val="000000"/>
+                                <w:sz w:val="19"/>
+                                <w:szCs w:val="19"/>
+                              </w:rPr>
+                              <w:t xml:space="preserve"> : </w:t>
+                            </w:r>
+                            <w:r>
+                              <w:rPr>
+                                <w:rFonts w:ascii="Consolas" w:hAnsi="Consolas" w:cs="Consolas"/>
+                                <w:color w:val="A000A0"/>
+                                <w:sz w:val="19"/>
+                                <w:szCs w:val="19"/>
+                              </w:rPr>
+                              <w:t>SV_RayPayload</w:t>
+                            </w:r>
+                            <w:r>
+                              <w:rPr>
+                                <w:rFonts w:ascii="Consolas" w:hAnsi="Consolas" w:cs="Consolas"/>
+                                <w:color w:val="000000"/>
+                                <w:sz w:val="19"/>
+                                <w:szCs w:val="19"/>
+                              </w:rPr>
+                              <w:t xml:space="preserve">, </w:t>
+                            </w:r>
                             <w:r>
                               <w:rPr>
                                 <w:rFonts w:ascii="Consolas" w:hAnsi="Consolas" w:cs="Consolas"/>
@@ -6822,9 +6174,8 @@
                                 <w:sz w:val="19"/>
                                 <w:szCs w:val="19"/>
                               </w:rPr>
-                              <w:t>Raypayload</w:t>
-                            </w:r>
-                            <w:proofErr w:type="spellEnd"/>
+                              <w:t>IntersectionAttribs</w:t>
+                            </w:r>
                             <w:r>
                               <w:rPr>
                                 <w:rFonts w:ascii="Consolas" w:hAnsi="Consolas" w:cs="Consolas"/>
@@ -6841,7 +6192,7 @@
                                 <w:sz w:val="19"/>
                                 <w:szCs w:val="19"/>
                               </w:rPr>
-                              <w:t>payload</w:t>
+                              <w:t>attribs</w:t>
                             </w:r>
                             <w:r>
                               <w:rPr>
@@ -6852,7 +6203,6 @@
                               </w:rPr>
                               <w:t xml:space="preserve"> : </w:t>
                             </w:r>
-                            <w:proofErr w:type="spellStart"/>
                             <w:r>
                               <w:rPr>
                                 <w:rFonts w:ascii="Consolas" w:hAnsi="Consolas" w:cs="Consolas"/>
@@ -6860,59 +6210,8 @@
                                 <w:sz w:val="19"/>
                                 <w:szCs w:val="19"/>
                               </w:rPr>
-                              <w:t>SV_RayPayload</w:t>
-                            </w:r>
-                            <w:proofErr w:type="spellEnd"/>
-                            <w:r>
-                              <w:rPr>
-                                <w:rFonts w:ascii="Consolas" w:hAnsi="Consolas" w:cs="Consolas"/>
-                                <w:color w:val="000000"/>
-                                <w:sz w:val="19"/>
-                                <w:szCs w:val="19"/>
-                              </w:rPr>
-                              <w:t xml:space="preserve">, </w:t>
-                            </w:r>
-                            <w:proofErr w:type="spellStart"/>
-                            <w:r>
-                              <w:rPr>
-                                <w:rFonts w:ascii="Consolas" w:hAnsi="Consolas" w:cs="Consolas"/>
-                                <w:color w:val="0000FF"/>
-                                <w:sz w:val="19"/>
-                                <w:szCs w:val="19"/>
-                              </w:rPr>
-                              <w:t>IntersectionAttribs</w:t>
-                            </w:r>
-                            <w:proofErr w:type="spellEnd"/>
-                            <w:r>
-                              <w:rPr>
-                                <w:rFonts w:ascii="Consolas" w:hAnsi="Consolas" w:cs="Consolas"/>
-                                <w:color w:val="000000"/>
-                                <w:sz w:val="19"/>
-                                <w:szCs w:val="19"/>
-                              </w:rPr>
-                              <w:t xml:space="preserve"> </w:t>
-                            </w:r>
-                            <w:proofErr w:type="spellStart"/>
-                            <w:r>
-                              <w:rPr>
-                                <w:rFonts w:ascii="Consolas" w:hAnsi="Consolas" w:cs="Consolas"/>
-                                <w:color w:val="000080"/>
-                                <w:sz w:val="19"/>
-                                <w:szCs w:val="19"/>
-                              </w:rPr>
-                              <w:t>attribs</w:t>
-                            </w:r>
-                            <w:proofErr w:type="spellEnd"/>
-                            <w:r>
-                              <w:rPr>
-                                <w:rFonts w:ascii="Consolas" w:hAnsi="Consolas" w:cs="Consolas"/>
-                                <w:color w:val="000000"/>
-                                <w:sz w:val="19"/>
-                                <w:szCs w:val="19"/>
-                              </w:rPr>
-                              <w:t xml:space="preserve"> : </w:t>
-                            </w:r>
-                            <w:proofErr w:type="spellStart"/>
+                              <w:t>SV_</w:t>
+                            </w:r>
                             <w:r>
                               <w:rPr>
                                 <w:rFonts w:ascii="Consolas" w:hAnsi="Consolas" w:cs="Consolas"/>
@@ -6920,18 +6219,8 @@
                                 <w:sz w:val="19"/>
                                 <w:szCs w:val="19"/>
                               </w:rPr>
-                              <w:t>SV_</w:t>
-                            </w:r>
-                            <w:r>
-                              <w:rPr>
-                                <w:rFonts w:ascii="Consolas" w:hAnsi="Consolas" w:cs="Consolas"/>
-                                <w:color w:val="A000A0"/>
-                                <w:sz w:val="19"/>
-                                <w:szCs w:val="19"/>
-                              </w:rPr>
                               <w:t>IntersectionAttributes</w:t>
                             </w:r>
-                            <w:proofErr w:type="spellEnd"/>
                             <w:r>
                               <w:rPr>
                                 <w:rFonts w:ascii="Consolas" w:hAnsi="Consolas" w:cs="Consolas"/>
@@ -7153,8 +6442,6 @@
         </w:rPr>
         <w:t xml:space="preserve"> </w:t>
       </w:r>
-      <w:proofErr w:type="spellStart"/>
-      <w:proofErr w:type="gramStart"/>
       <w:r>
         <w:rPr>
           <w:rFonts w:ascii="Consolas" w:hAnsi="Consolas" w:cs="Consolas"/>
@@ -7164,31 +6451,7 @@
           <w:sz w:val="19"/>
           <w:szCs w:val="19"/>
         </w:rPr>
-        <w:t>planeChs</w:t>
-      </w:r>
-      <w:proofErr w:type="spellEnd"/>
-      <w:r>
-        <w:rPr>
-          <w:rFonts w:ascii="Consolas" w:hAnsi="Consolas" w:cs="Consolas"/>
-          <w:b/>
-          <w:bCs/>
-          <w:color w:val="880000"/>
-          <w:sz w:val="19"/>
-          <w:szCs w:val="19"/>
-        </w:rPr>
-        <w:t>(</w:t>
-      </w:r>
-      <w:proofErr w:type="gramEnd"/>
-      <w:r>
-        <w:rPr>
-          <w:rFonts w:ascii="Consolas" w:hAnsi="Consolas" w:cs="Consolas"/>
-          <w:b/>
-          <w:bCs/>
-          <w:color w:val="880000"/>
-          <w:sz w:val="19"/>
-          <w:szCs w:val="19"/>
-        </w:rPr>
-        <w:t>)</w:t>
+        <w:t>planeChs()</w:t>
       </w:r>
       <w:r>
         <w:t>. Let’s go over the code.</w:t>
@@ -7205,15 +6468,7 @@
         <w:t xml:space="preserve"> Next, we need to fetch </w:t>
       </w:r>
       <w:r>
-        <w:t xml:space="preserve">the hit-point properties using the following </w:t>
-      </w:r>
-      <w:proofErr w:type="spellStart"/>
-      <w:r>
-        <w:t>intrinsics</w:t>
-      </w:r>
-      <w:proofErr w:type="spellEnd"/>
-      <w:r>
-        <w:t>:</w:t>
+        <w:t>the hit-point properties using the following intrinsics:</w:t>
       </w:r>
     </w:p>
     <w:p>
@@ -7307,7 +6562,6 @@
                               </w:rPr>
                               <w:t xml:space="preserve"> </w:t>
                             </w:r>
-                            <w:proofErr w:type="spellStart"/>
                             <w:r>
                               <w:rPr>
                                 <w:rFonts w:ascii="Consolas" w:hAnsi="Consolas" w:cs="Consolas"/>
@@ -7317,7 +6571,6 @@
                               </w:rPr>
                               <w:t>hitT</w:t>
                             </w:r>
-                            <w:proofErr w:type="spellEnd"/>
                             <w:r>
                               <w:rPr>
                                 <w:rFonts w:ascii="Consolas" w:hAnsi="Consolas" w:cs="Consolas"/>
@@ -7327,8 +6580,6 @@
                               </w:rPr>
                               <w:t xml:space="preserve"> = </w:t>
                             </w:r>
-                            <w:proofErr w:type="spellStart"/>
-                            <w:proofErr w:type="gramStart"/>
                             <w:r>
                               <w:rPr>
                                 <w:rFonts w:ascii="Consolas" w:hAnsi="Consolas" w:cs="Consolas"/>
@@ -7340,7 +6591,6 @@
                               </w:rPr>
                               <w:t>RayTCurrent</w:t>
                             </w:r>
-                            <w:proofErr w:type="spellEnd"/>
                             <w:r>
                               <w:rPr>
                                 <w:rFonts w:ascii="Consolas" w:hAnsi="Consolas" w:cs="Consolas"/>
@@ -7350,19 +6600,7 @@
                                 <w:sz w:val="19"/>
                                 <w:szCs w:val="19"/>
                               </w:rPr>
-                              <w:t>(</w:t>
-                            </w:r>
-                            <w:proofErr w:type="gramEnd"/>
-                            <w:r>
-                              <w:rPr>
-                                <w:rFonts w:ascii="Consolas" w:hAnsi="Consolas" w:cs="Consolas"/>
-                                <w:b/>
-                                <w:bCs/>
-                                <w:color w:val="880000"/>
-                                <w:sz w:val="19"/>
-                                <w:szCs w:val="19"/>
-                              </w:rPr>
-                              <w:t>)</w:t>
+                              <w:t>()</w:t>
                             </w:r>
                             <w:r>
                               <w:rPr>
@@ -7405,7 +6643,6 @@
                               </w:rPr>
                               <w:t xml:space="preserve"> </w:t>
                             </w:r>
-                            <w:proofErr w:type="spellStart"/>
                             <w:r>
                               <w:rPr>
                                 <w:rFonts w:ascii="Consolas" w:hAnsi="Consolas" w:cs="Consolas"/>
@@ -7415,7 +6652,6 @@
                               </w:rPr>
                               <w:t>rayDirW</w:t>
                             </w:r>
-                            <w:proofErr w:type="spellEnd"/>
                             <w:r>
                               <w:rPr>
                                 <w:rFonts w:ascii="Consolas" w:hAnsi="Consolas" w:cs="Consolas"/>
@@ -7425,8 +6661,6 @@
                               </w:rPr>
                               <w:t xml:space="preserve"> = </w:t>
                             </w:r>
-                            <w:proofErr w:type="spellStart"/>
-                            <w:proofErr w:type="gramStart"/>
                             <w:r>
                               <w:rPr>
                                 <w:rFonts w:ascii="Consolas" w:hAnsi="Consolas" w:cs="Consolas"/>
@@ -7436,31 +6670,7 @@
                                 <w:sz w:val="19"/>
                                 <w:szCs w:val="19"/>
                               </w:rPr>
-                              <w:t>WorldRayDirection</w:t>
-                            </w:r>
-                            <w:proofErr w:type="spellEnd"/>
-                            <w:r>
-                              <w:rPr>
-                                <w:rFonts w:ascii="Consolas" w:hAnsi="Consolas" w:cs="Consolas"/>
-                                <w:b/>
-                                <w:bCs/>
-                                <w:color w:val="880000"/>
-                                <w:sz w:val="19"/>
-                                <w:szCs w:val="19"/>
-                              </w:rPr>
-                              <w:t>(</w:t>
-                            </w:r>
-                            <w:proofErr w:type="gramEnd"/>
-                            <w:r>
-                              <w:rPr>
-                                <w:rFonts w:ascii="Consolas" w:hAnsi="Consolas" w:cs="Consolas"/>
-                                <w:b/>
-                                <w:bCs/>
-                                <w:color w:val="880000"/>
-                                <w:sz w:val="19"/>
-                                <w:szCs w:val="19"/>
-                              </w:rPr>
-                              <w:t>)</w:t>
+                              <w:t>WorldRayDirection()</w:t>
                             </w:r>
                             <w:r>
                               <w:rPr>
@@ -7512,7 +6722,6 @@
                               </w:rPr>
                               <w:t xml:space="preserve"> </w:t>
                             </w:r>
-                            <w:proofErr w:type="spellStart"/>
                             <w:r>
                               <w:rPr>
                                 <w:rFonts w:ascii="Consolas" w:hAnsi="Consolas" w:cs="Consolas"/>
@@ -7522,7 +6731,6 @@
                               </w:rPr>
                               <w:t>rayOriginW</w:t>
                             </w:r>
-                            <w:proofErr w:type="spellEnd"/>
                             <w:r>
                               <w:rPr>
                                 <w:rFonts w:ascii="Consolas" w:hAnsi="Consolas" w:cs="Consolas"/>
@@ -7532,8 +6740,6 @@
                               </w:rPr>
                               <w:t xml:space="preserve"> = </w:t>
                             </w:r>
-                            <w:proofErr w:type="spellStart"/>
-                            <w:proofErr w:type="gramStart"/>
                             <w:r>
                               <w:rPr>
                                 <w:rFonts w:ascii="Consolas" w:hAnsi="Consolas" w:cs="Consolas"/>
@@ -7543,31 +6749,7 @@
                                 <w:sz w:val="19"/>
                                 <w:szCs w:val="19"/>
                               </w:rPr>
-                              <w:t>WorldRayOrigin</w:t>
-                            </w:r>
-                            <w:proofErr w:type="spellEnd"/>
-                            <w:r>
-                              <w:rPr>
-                                <w:rFonts w:ascii="Consolas" w:hAnsi="Consolas" w:cs="Consolas"/>
-                                <w:b/>
-                                <w:bCs/>
-                                <w:color w:val="880000"/>
-                                <w:sz w:val="19"/>
-                                <w:szCs w:val="19"/>
-                              </w:rPr>
-                              <w:t>(</w:t>
-                            </w:r>
-                            <w:proofErr w:type="gramEnd"/>
-                            <w:r>
-                              <w:rPr>
-                                <w:rFonts w:ascii="Consolas" w:hAnsi="Consolas" w:cs="Consolas"/>
-                                <w:b/>
-                                <w:bCs/>
-                                <w:color w:val="880000"/>
-                                <w:sz w:val="19"/>
-                                <w:szCs w:val="19"/>
-                              </w:rPr>
-                              <w:t>)</w:t>
+                              <w:t>WorldRayOrigin()</w:t>
                             </w:r>
                             <w:r>
                               <w:rPr>
@@ -7685,8 +6867,6 @@
                         </w:rPr>
                         <w:t>RayTCurrent</w:t>
                       </w:r>
-                      <w:bookmarkStart w:id="3" w:name="_GoBack"/>
-                      <w:bookmarkEnd w:id="3"/>
                       <w:r>
                         <w:rPr>
                           <w:rFonts w:ascii="Consolas" w:hAnsi="Consolas" w:cs="Consolas"/>
@@ -7904,7 +7084,6 @@
           <w:numId w:val="1"/>
         </w:numPr>
       </w:pPr>
-      <w:proofErr w:type="spellStart"/>
       <w:r>
         <w:rPr>
           <w:rFonts w:ascii="Consolas" w:hAnsi="Consolas" w:cs="Consolas"/>
@@ -7914,7 +7093,6 @@
         </w:rPr>
         <w:t>hitT</w:t>
       </w:r>
-      <w:proofErr w:type="spellEnd"/>
       <w:r>
         <w:rPr>
           <w:rFonts w:ascii="Consolas" w:hAnsi="Consolas" w:cs="Consolas"/>
@@ -7942,7 +7120,6 @@
           <w:numId w:val="1"/>
         </w:numPr>
       </w:pPr>
-      <w:proofErr w:type="spellStart"/>
       <w:r>
         <w:rPr>
           <w:rFonts w:ascii="Consolas" w:hAnsi="Consolas" w:cs="Consolas"/>
@@ -7952,7 +7129,6 @@
         </w:rPr>
         <w:t>rayDirW</w:t>
       </w:r>
-      <w:proofErr w:type="spellEnd"/>
       <w:r>
         <w:rPr>
           <w:rFonts w:ascii="Consolas" w:hAnsi="Consolas" w:cs="Consolas"/>
@@ -7971,8 +7147,6 @@
       <w:r>
         <w:t xml:space="preserve">This is the value that was passed to </w:t>
       </w:r>
-      <w:proofErr w:type="spellStart"/>
-      <w:proofErr w:type="gramStart"/>
       <w:r>
         <w:rPr>
           <w:rFonts w:ascii="Consolas" w:hAnsi="Consolas" w:cs="Consolas"/>
@@ -7984,7 +7158,6 @@
         </w:rPr>
         <w:t>TraceRay</w:t>
       </w:r>
-      <w:proofErr w:type="spellEnd"/>
       <w:r>
         <w:rPr>
           <w:rFonts w:ascii="Consolas" w:hAnsi="Consolas" w:cs="Consolas"/>
@@ -7994,19 +7167,7 @@
           <w:sz w:val="19"/>
           <w:szCs w:val="19"/>
         </w:rPr>
-        <w:t>(</w:t>
-      </w:r>
-      <w:proofErr w:type="gramEnd"/>
-      <w:r>
-        <w:rPr>
-          <w:rFonts w:ascii="Consolas" w:hAnsi="Consolas" w:cs="Consolas"/>
-          <w:b/>
-          <w:bCs/>
-          <w:color w:val="880000"/>
-          <w:sz w:val="19"/>
-          <w:szCs w:val="19"/>
-        </w:rPr>
-        <w:t>)</w:t>
+        <w:t>()</w:t>
       </w:r>
       <w:r>
         <w:t xml:space="preserve"> by the </w:t>
@@ -8026,7 +7187,6 @@
           <w:numId w:val="1"/>
         </w:numPr>
       </w:pPr>
-      <w:proofErr w:type="spellStart"/>
       <w:r>
         <w:rPr>
           <w:rFonts w:ascii="Consolas" w:hAnsi="Consolas" w:cs="Consolas"/>
@@ -8036,7 +7196,6 @@
         </w:rPr>
         <w:t>rayOriginW</w:t>
       </w:r>
-      <w:proofErr w:type="spellEnd"/>
       <w:r>
         <w:t xml:space="preserve"> </w:t>
       </w:r>
@@ -8052,8 +7211,6 @@
       <w:r>
         <w:t xml:space="preserve">ray. This is the value that was passed to </w:t>
       </w:r>
-      <w:proofErr w:type="spellStart"/>
-      <w:proofErr w:type="gramStart"/>
       <w:r>
         <w:rPr>
           <w:rFonts w:ascii="Consolas" w:hAnsi="Consolas" w:cs="Consolas"/>
@@ -8065,7 +7222,6 @@
         </w:rPr>
         <w:t>TraceRay</w:t>
       </w:r>
-      <w:proofErr w:type="spellEnd"/>
       <w:r>
         <w:rPr>
           <w:rFonts w:ascii="Consolas" w:hAnsi="Consolas" w:cs="Consolas"/>
@@ -8075,19 +7231,7 @@
           <w:sz w:val="19"/>
           <w:szCs w:val="19"/>
         </w:rPr>
-        <w:t>(</w:t>
-      </w:r>
-      <w:proofErr w:type="gramEnd"/>
-      <w:r>
-        <w:rPr>
-          <w:rFonts w:ascii="Consolas" w:hAnsi="Consolas" w:cs="Consolas"/>
-          <w:b/>
-          <w:bCs/>
-          <w:color w:val="880000"/>
-          <w:sz w:val="19"/>
-          <w:szCs w:val="19"/>
-        </w:rPr>
-        <w:t>)</w:t>
+        <w:t>()</w:t>
       </w:r>
       <w:r>
         <w:t xml:space="preserve"> by the ray-gen shader.</w:t>
@@ -8189,7 +7333,6 @@
                               </w:rPr>
                               <w:t xml:space="preserve"> </w:t>
                             </w:r>
-                            <w:proofErr w:type="spellStart"/>
                             <w:r>
                               <w:rPr>
                                 <w:rFonts w:ascii="Consolas" w:hAnsi="Consolas" w:cs="Consolas"/>
@@ -8199,7 +7342,6 @@
                               </w:rPr>
                               <w:t>posW</w:t>
                             </w:r>
-                            <w:proofErr w:type="spellEnd"/>
                             <w:r>
                               <w:rPr>
                                 <w:rFonts w:ascii="Consolas" w:hAnsi="Consolas" w:cs="Consolas"/>
@@ -8209,7 +7351,6 @@
                               </w:rPr>
                               <w:t xml:space="preserve"> = </w:t>
                             </w:r>
-                            <w:proofErr w:type="spellStart"/>
                             <w:r>
                               <w:rPr>
                                 <w:rFonts w:ascii="Consolas" w:hAnsi="Consolas" w:cs="Consolas"/>
@@ -8219,7 +7360,6 @@
                               </w:rPr>
                               <w:t>rayOriginW</w:t>
                             </w:r>
-                            <w:proofErr w:type="spellEnd"/>
                             <w:r>
                               <w:rPr>
                                 <w:rFonts w:ascii="Consolas" w:hAnsi="Consolas" w:cs="Consolas"/>
@@ -8229,7 +7369,6 @@
                               </w:rPr>
                               <w:t xml:space="preserve"> + </w:t>
                             </w:r>
-                            <w:proofErr w:type="spellStart"/>
                             <w:r>
                               <w:rPr>
                                 <w:rFonts w:ascii="Consolas" w:hAnsi="Consolas" w:cs="Consolas"/>
@@ -8239,7 +7378,6 @@
                               </w:rPr>
                               <w:t>hitT</w:t>
                             </w:r>
-                            <w:proofErr w:type="spellEnd"/>
                             <w:r>
                               <w:rPr>
                                 <w:rFonts w:ascii="Consolas" w:hAnsi="Consolas" w:cs="Consolas"/>
@@ -8249,7 +7387,6 @@
                               </w:rPr>
                               <w:t xml:space="preserve"> * </w:t>
                             </w:r>
-                            <w:proofErr w:type="spellStart"/>
                             <w:r>
                               <w:rPr>
                                 <w:rFonts w:ascii="Consolas" w:hAnsi="Consolas" w:cs="Consolas"/>
@@ -8259,7 +7396,6 @@
                               </w:rPr>
                               <w:t>rayDirW</w:t>
                             </w:r>
-                            <w:proofErr w:type="spellEnd"/>
                             <w:r>
                               <w:rPr>
                                 <w:rFonts w:ascii="Consolas" w:hAnsi="Consolas" w:cs="Consolas"/>
@@ -8292,7 +7428,6 @@
                               </w:rPr>
                               <w:t xml:space="preserve">    </w:t>
                             </w:r>
-                            <w:proofErr w:type="spellStart"/>
                             <w:r>
                               <w:rPr>
                                 <w:rFonts w:ascii="Consolas" w:hAnsi="Consolas" w:cs="Consolas"/>
@@ -8302,7 +7437,6 @@
                               </w:rPr>
                               <w:t>RayDesc</w:t>
                             </w:r>
-                            <w:proofErr w:type="spellEnd"/>
                             <w:r>
                               <w:rPr>
                                 <w:rFonts w:ascii="Consolas" w:hAnsi="Consolas" w:cs="Consolas"/>
@@ -8353,8 +7487,6 @@
                               </w:rPr>
                               <w:t xml:space="preserve">    </w:t>
                             </w:r>
-                            <w:proofErr w:type="spellStart"/>
-                            <w:proofErr w:type="gramStart"/>
                             <w:r>
                               <w:rPr>
                                 <w:rFonts w:ascii="Consolas" w:hAnsi="Consolas" w:cs="Consolas"/>
@@ -8389,20 +7521,8 @@
                                 <w:sz w:val="19"/>
                                 <w:szCs w:val="19"/>
                               </w:rPr>
-                              <w:t>rigin</w:t>
-                            </w:r>
-                            <w:proofErr w:type="spellEnd"/>
-                            <w:proofErr w:type="gramEnd"/>
-                            <w:r>
-                              <w:rPr>
-                                <w:rFonts w:ascii="Consolas" w:hAnsi="Consolas" w:cs="Consolas"/>
-                                <w:color w:val="000000"/>
-                                <w:sz w:val="19"/>
-                                <w:szCs w:val="19"/>
-                              </w:rPr>
-                              <w:t xml:space="preserve"> = </w:t>
-                            </w:r>
-                            <w:proofErr w:type="spellStart"/>
+                              <w:t xml:space="preserve">rigin = </w:t>
+                            </w:r>
                             <w:r>
                               <w:rPr>
                                 <w:rFonts w:ascii="Consolas" w:hAnsi="Consolas" w:cs="Consolas"/>
@@ -8412,7 +7532,6 @@
                               </w:rPr>
                               <w:t>posW</w:t>
                             </w:r>
-                            <w:proofErr w:type="spellEnd"/>
                             <w:r>
                               <w:rPr>
                                 <w:rFonts w:ascii="Consolas" w:hAnsi="Consolas" w:cs="Consolas"/>
@@ -8500,7 +7619,6 @@
                         </w:rPr>
                         <w:t xml:space="preserve"> </w:t>
                       </w:r>
-                      <w:proofErr w:type="spellStart"/>
                       <w:r>
                         <w:rPr>
                           <w:rFonts w:ascii="Consolas" w:hAnsi="Consolas" w:cs="Consolas"/>
@@ -8510,7 +7628,6 @@
                         </w:rPr>
                         <w:t>posW</w:t>
                       </w:r>
-                      <w:proofErr w:type="spellEnd"/>
                       <w:r>
                         <w:rPr>
                           <w:rFonts w:ascii="Consolas" w:hAnsi="Consolas" w:cs="Consolas"/>
@@ -8520,7 +7637,6 @@
                         </w:rPr>
                         <w:t xml:space="preserve"> = </w:t>
                       </w:r>
-                      <w:proofErr w:type="spellStart"/>
                       <w:r>
                         <w:rPr>
                           <w:rFonts w:ascii="Consolas" w:hAnsi="Consolas" w:cs="Consolas"/>
@@ -8530,7 +7646,6 @@
                         </w:rPr>
                         <w:t>rayOriginW</w:t>
                       </w:r>
-                      <w:proofErr w:type="spellEnd"/>
                       <w:r>
                         <w:rPr>
                           <w:rFonts w:ascii="Consolas" w:hAnsi="Consolas" w:cs="Consolas"/>
@@ -8540,7 +7655,6 @@
                         </w:rPr>
                         <w:t xml:space="preserve"> + </w:t>
                       </w:r>
-                      <w:proofErr w:type="spellStart"/>
                       <w:r>
                         <w:rPr>
                           <w:rFonts w:ascii="Consolas" w:hAnsi="Consolas" w:cs="Consolas"/>
@@ -8550,7 +7664,6 @@
                         </w:rPr>
                         <w:t>hitT</w:t>
                       </w:r>
-                      <w:proofErr w:type="spellEnd"/>
                       <w:r>
                         <w:rPr>
                           <w:rFonts w:ascii="Consolas" w:hAnsi="Consolas" w:cs="Consolas"/>
@@ -8560,7 +7673,6 @@
                         </w:rPr>
                         <w:t xml:space="preserve"> * </w:t>
                       </w:r>
-                      <w:proofErr w:type="spellStart"/>
                       <w:r>
                         <w:rPr>
                           <w:rFonts w:ascii="Consolas" w:hAnsi="Consolas" w:cs="Consolas"/>
@@ -8570,7 +7682,6 @@
                         </w:rPr>
                         <w:t>rayDirW</w:t>
                       </w:r>
-                      <w:proofErr w:type="spellEnd"/>
                       <w:r>
                         <w:rPr>
                           <w:rFonts w:ascii="Consolas" w:hAnsi="Consolas" w:cs="Consolas"/>
@@ -8603,7 +7714,6 @@
                         </w:rPr>
                         <w:t xml:space="preserve">    </w:t>
                       </w:r>
-                      <w:proofErr w:type="spellStart"/>
                       <w:r>
                         <w:rPr>
                           <w:rFonts w:ascii="Consolas" w:hAnsi="Consolas" w:cs="Consolas"/>
@@ -8613,7 +7723,6 @@
                         </w:rPr>
                         <w:t>RayDesc</w:t>
                       </w:r>
-                      <w:proofErr w:type="spellEnd"/>
                       <w:r>
                         <w:rPr>
                           <w:rFonts w:ascii="Consolas" w:hAnsi="Consolas" w:cs="Consolas"/>
@@ -8664,8 +7773,6 @@
                         </w:rPr>
                         <w:t xml:space="preserve">    </w:t>
                       </w:r>
-                      <w:proofErr w:type="spellStart"/>
-                      <w:proofErr w:type="gramStart"/>
                       <w:r>
                         <w:rPr>
                           <w:rFonts w:ascii="Consolas" w:hAnsi="Consolas" w:cs="Consolas"/>
@@ -8700,20 +7807,8 @@
                           <w:sz w:val="19"/>
                           <w:szCs w:val="19"/>
                         </w:rPr>
-                        <w:t>rigin</w:t>
-                      </w:r>
-                      <w:proofErr w:type="spellEnd"/>
-                      <w:proofErr w:type="gramEnd"/>
-                      <w:r>
-                        <w:rPr>
-                          <w:rFonts w:ascii="Consolas" w:hAnsi="Consolas" w:cs="Consolas"/>
-                          <w:color w:val="000000"/>
-                          <w:sz w:val="19"/>
-                          <w:szCs w:val="19"/>
-                        </w:rPr>
-                        <w:t xml:space="preserve"> = </w:t>
-                      </w:r>
-                      <w:proofErr w:type="spellStart"/>
+                        <w:t xml:space="preserve">rigin = </w:t>
+                      </w:r>
                       <w:r>
                         <w:rPr>
                           <w:rFonts w:ascii="Consolas" w:hAnsi="Consolas" w:cs="Consolas"/>
@@ -8723,7 +7818,6 @@
                         </w:rPr>
                         <w:t>posW</w:t>
                       </w:r>
-                      <w:proofErr w:type="spellEnd"/>
                       <w:r>
                         <w:rPr>
                           <w:rFonts w:ascii="Consolas" w:hAnsi="Consolas" w:cs="Consolas"/>
@@ -8833,8 +7927,6 @@
                               </w:rPr>
                               <w:t xml:space="preserve">    </w:t>
                             </w:r>
-                            <w:proofErr w:type="spellStart"/>
-                            <w:proofErr w:type="gramStart"/>
                             <w:r>
                               <w:rPr>
                                 <w:rFonts w:ascii="Consolas" w:hAnsi="Consolas" w:cs="Consolas"/>
@@ -8871,8 +7963,6 @@
                               </w:rPr>
                               <w:t>irection</w:t>
                             </w:r>
-                            <w:proofErr w:type="spellEnd"/>
-                            <w:proofErr w:type="gramEnd"/>
                             <w:r>
                               <w:rPr>
                                 <w:rFonts w:ascii="Consolas" w:hAnsi="Consolas" w:cs="Consolas"/>
@@ -8964,8 +8054,6 @@
                         </w:rPr>
                         <w:t xml:space="preserve">    </w:t>
                       </w:r>
-                      <w:proofErr w:type="spellStart"/>
-                      <w:proofErr w:type="gramStart"/>
                       <w:r>
                         <w:rPr>
                           <w:rFonts w:ascii="Consolas" w:hAnsi="Consolas" w:cs="Consolas"/>
@@ -9002,8 +8090,6 @@
                         </w:rPr>
                         <w:t>irection</w:t>
                       </w:r>
-                      <w:proofErr w:type="spellEnd"/>
-                      <w:proofErr w:type="gramEnd"/>
                       <w:r>
                         <w:rPr>
                           <w:rFonts w:ascii="Consolas" w:hAnsi="Consolas" w:cs="Consolas"/>
@@ -9138,8 +8224,6 @@
                               </w:rPr>
                               <w:t xml:space="preserve">    </w:t>
                             </w:r>
-                            <w:proofErr w:type="spellStart"/>
-                            <w:proofErr w:type="gramStart"/>
                             <w:r>
                               <w:rPr>
                                 <w:rFonts w:ascii="Consolas" w:hAnsi="Consolas" w:cs="Consolas"/>
@@ -9174,18 +8258,7 @@
                                 <w:sz w:val="19"/>
                                 <w:szCs w:val="19"/>
                               </w:rPr>
-                              <w:t>in</w:t>
-                            </w:r>
-                            <w:proofErr w:type="spellEnd"/>
-                            <w:proofErr w:type="gramEnd"/>
-                            <w:r>
-                              <w:rPr>
-                                <w:rFonts w:ascii="Consolas" w:hAnsi="Consolas" w:cs="Consolas"/>
-                                <w:color w:val="000000"/>
-                                <w:sz w:val="19"/>
-                                <w:szCs w:val="19"/>
-                              </w:rPr>
-                              <w:t xml:space="preserve"> = 0.01;</w:t>
+                              <w:t>in = 0.01;</w:t>
                             </w:r>
                           </w:p>
                           <w:p>
@@ -9198,8 +8271,6 @@
                               </w:rPr>
                               <w:t xml:space="preserve">    </w:t>
                             </w:r>
-                            <w:proofErr w:type="spellStart"/>
-                            <w:proofErr w:type="gramStart"/>
                             <w:r>
                               <w:rPr>
                                 <w:rFonts w:ascii="Consolas" w:hAnsi="Consolas" w:cs="Consolas"/>
@@ -9234,18 +8305,7 @@
                                 <w:sz w:val="19"/>
                                 <w:szCs w:val="19"/>
                               </w:rPr>
-                              <w:t>ax</w:t>
-                            </w:r>
-                            <w:proofErr w:type="spellEnd"/>
-                            <w:proofErr w:type="gramEnd"/>
-                            <w:r>
-                              <w:rPr>
-                                <w:rFonts w:ascii="Consolas" w:hAnsi="Consolas" w:cs="Consolas"/>
-                                <w:color w:val="000000"/>
-                                <w:sz w:val="19"/>
-                                <w:szCs w:val="19"/>
-                              </w:rPr>
-                              <w:t xml:space="preserve"> = 100000;</w:t>
+                              <w:t>ax = 100000;</w:t>
                             </w:r>
                           </w:p>
                         </w:txbxContent>
@@ -9292,8 +8352,6 @@
                         </w:rPr>
                         <w:t xml:space="preserve">    </w:t>
                       </w:r>
-                      <w:proofErr w:type="spellStart"/>
-                      <w:proofErr w:type="gramStart"/>
                       <w:r>
                         <w:rPr>
                           <w:rFonts w:ascii="Consolas" w:hAnsi="Consolas" w:cs="Consolas"/>
@@ -9328,18 +8386,7 @@
                           <w:sz w:val="19"/>
                           <w:szCs w:val="19"/>
                         </w:rPr>
-                        <w:t>in</w:t>
-                      </w:r>
-                      <w:proofErr w:type="spellEnd"/>
-                      <w:proofErr w:type="gramEnd"/>
-                      <w:r>
-                        <w:rPr>
-                          <w:rFonts w:ascii="Consolas" w:hAnsi="Consolas" w:cs="Consolas"/>
-                          <w:color w:val="000000"/>
-                          <w:sz w:val="19"/>
-                          <w:szCs w:val="19"/>
-                        </w:rPr>
-                        <w:t xml:space="preserve"> = 0.01;</w:t>
+                        <w:t>in = 0.01;</w:t>
                       </w:r>
                     </w:p>
                     <w:p>
@@ -9352,8 +8399,6 @@
                         </w:rPr>
                         <w:t xml:space="preserve">    </w:t>
                       </w:r>
-                      <w:proofErr w:type="spellStart"/>
-                      <w:proofErr w:type="gramStart"/>
                       <w:r>
                         <w:rPr>
                           <w:rFonts w:ascii="Consolas" w:hAnsi="Consolas" w:cs="Consolas"/>
@@ -9388,18 +8433,7 @@
                           <w:sz w:val="19"/>
                           <w:szCs w:val="19"/>
                         </w:rPr>
-                        <w:t>ax</w:t>
-                      </w:r>
-                      <w:proofErr w:type="spellEnd"/>
-                      <w:proofErr w:type="gramEnd"/>
-                      <w:r>
-                        <w:rPr>
-                          <w:rFonts w:ascii="Consolas" w:hAnsi="Consolas" w:cs="Consolas"/>
-                          <w:color w:val="000000"/>
-                          <w:sz w:val="19"/>
-                          <w:szCs w:val="19"/>
-                        </w:rPr>
-                        <w:t xml:space="preserve"> = 100000;</w:t>
+                        <w:t>ax = 100000;</w:t>
                       </w:r>
                     </w:p>
                   </w:txbxContent>
@@ -9413,7 +8447,6 @@
       <w:r>
         <w:t xml:space="preserve">We then set the ray’s extents. Note that we do not use 0 for </w:t>
       </w:r>
-      <w:proofErr w:type="spellStart"/>
       <w:r>
         <w:rPr>
           <w:rFonts w:ascii="Consolas" w:hAnsi="Consolas" w:cs="Consolas"/>
@@ -9436,7 +8469,6 @@
         </w:rPr>
         <w:t>in</w:t>
       </w:r>
-      <w:proofErr w:type="spellEnd"/>
       <w:r>
         <w:rPr>
           <w:rFonts w:ascii="Consolas" w:hAnsi="Consolas" w:cs="Consolas"/>
@@ -9526,7 +8558,6 @@
                               </w:rPr>
                               <w:t xml:space="preserve">   </w:t>
                             </w:r>
-                            <w:proofErr w:type="spellStart"/>
                             <w:r>
                               <w:rPr>
                                 <w:rFonts w:ascii="Consolas" w:hAnsi="Consolas" w:cs="Consolas"/>
@@ -9536,7 +8567,6 @@
                               </w:rPr>
                               <w:t>ShadowPayload</w:t>
                             </w:r>
-                            <w:proofErr w:type="spellEnd"/>
                             <w:r>
                               <w:rPr>
                                 <w:rFonts w:ascii="Consolas" w:hAnsi="Consolas" w:cs="Consolas"/>
@@ -9546,7 +8576,6 @@
                               </w:rPr>
                               <w:t xml:space="preserve"> </w:t>
                             </w:r>
-                            <w:proofErr w:type="spellStart"/>
                             <w:r>
                               <w:rPr>
                                 <w:rFonts w:ascii="Consolas" w:hAnsi="Consolas" w:cs="Consolas"/>
@@ -9556,7 +8585,6 @@
                               </w:rPr>
                               <w:t>shadowPayload</w:t>
                             </w:r>
-                            <w:proofErr w:type="spellEnd"/>
                             <w:r>
                               <w:rPr>
                                 <w:rFonts w:ascii="Consolas" w:hAnsi="Consolas" w:cs="Consolas"/>
@@ -9577,8 +8605,6 @@
                               </w:rPr>
                               <w:t xml:space="preserve">   </w:t>
                             </w:r>
-                            <w:proofErr w:type="spellStart"/>
-                            <w:proofErr w:type="gramStart"/>
                             <w:r>
                               <w:rPr>
                                 <w:rFonts w:ascii="Consolas" w:hAnsi="Consolas" w:cs="Consolas"/>
@@ -9588,36 +8614,14 @@
                               </w:rPr>
                               <w:t>TraceRay</w:t>
                             </w:r>
-                            <w:proofErr w:type="spellEnd"/>
-                            <w:r>
-                              <w:rPr>
-                                <w:rFonts w:ascii="Consolas" w:hAnsi="Consolas" w:cs="Consolas"/>
-                                <w:color w:val="000000"/>
-                                <w:sz w:val="19"/>
-                                <w:szCs w:val="19"/>
-                              </w:rPr>
-                              <w:t>(</w:t>
-                            </w:r>
-                            <w:proofErr w:type="spellStart"/>
-                            <w:proofErr w:type="gramEnd"/>
-                            <w:r>
-                              <w:rPr>
-                                <w:rFonts w:ascii="Consolas" w:hAnsi="Consolas" w:cs="Consolas"/>
-                                <w:color w:val="000000"/>
-                                <w:sz w:val="19"/>
-                                <w:szCs w:val="19"/>
-                              </w:rPr>
-                              <w:t>gRtScene</w:t>
-                            </w:r>
-                            <w:proofErr w:type="spellEnd"/>
-                            <w:r>
-                              <w:rPr>
-                                <w:rFonts w:ascii="Consolas" w:hAnsi="Consolas" w:cs="Consolas"/>
-                                <w:color w:val="000000"/>
-                                <w:sz w:val="19"/>
-                                <w:szCs w:val="19"/>
-                              </w:rPr>
-                              <w:t>, 0, 0xFF,</w:t>
+                            <w:r>
+                              <w:rPr>
+                                <w:rFonts w:ascii="Consolas" w:hAnsi="Consolas" w:cs="Consolas"/>
+                                <w:color w:val="000000"/>
+                                <w:sz w:val="19"/>
+                                <w:szCs w:val="19"/>
+                              </w:rPr>
+                              <w:t>(gRtScene, 0, 0xFF,</w:t>
                             </w:r>
                             <w:r>
                               <w:rPr>
@@ -9664,7 +8668,6 @@
                               </w:rPr>
                               <w:t xml:space="preserve">, </w:t>
                             </w:r>
-                            <w:proofErr w:type="spellStart"/>
                             <w:r>
                               <w:rPr>
                                 <w:rFonts w:ascii="Consolas" w:hAnsi="Consolas" w:cs="Consolas"/>
@@ -9674,7 +8677,6 @@
                               </w:rPr>
                               <w:t>shadowPayload</w:t>
                             </w:r>
-                            <w:proofErr w:type="spellEnd"/>
                             <w:r>
                               <w:rPr>
                                 <w:rFonts w:ascii="Consolas" w:hAnsi="Consolas" w:cs="Consolas"/>
@@ -9729,7 +8731,6 @@
                         </w:rPr>
                         <w:t xml:space="preserve">   </w:t>
                       </w:r>
-                      <w:proofErr w:type="spellStart"/>
                       <w:r>
                         <w:rPr>
                           <w:rFonts w:ascii="Consolas" w:hAnsi="Consolas" w:cs="Consolas"/>
@@ -9739,7 +8740,6 @@
                         </w:rPr>
                         <w:t>ShadowPayload</w:t>
                       </w:r>
-                      <w:proofErr w:type="spellEnd"/>
                       <w:r>
                         <w:rPr>
                           <w:rFonts w:ascii="Consolas" w:hAnsi="Consolas" w:cs="Consolas"/>
@@ -9749,7 +8749,6 @@
                         </w:rPr>
                         <w:t xml:space="preserve"> </w:t>
                       </w:r>
-                      <w:proofErr w:type="spellStart"/>
                       <w:r>
                         <w:rPr>
                           <w:rFonts w:ascii="Consolas" w:hAnsi="Consolas" w:cs="Consolas"/>
@@ -9759,7 +8758,6 @@
                         </w:rPr>
                         <w:t>shadowPayload</w:t>
                       </w:r>
-                      <w:proofErr w:type="spellEnd"/>
                       <w:r>
                         <w:rPr>
                           <w:rFonts w:ascii="Consolas" w:hAnsi="Consolas" w:cs="Consolas"/>
@@ -9780,8 +8778,6 @@
                         </w:rPr>
                         <w:t xml:space="preserve">   </w:t>
                       </w:r>
-                      <w:proofErr w:type="spellStart"/>
-                      <w:proofErr w:type="gramStart"/>
                       <w:r>
                         <w:rPr>
                           <w:rFonts w:ascii="Consolas" w:hAnsi="Consolas" w:cs="Consolas"/>
@@ -9791,36 +8787,14 @@
                         </w:rPr>
                         <w:t>TraceRay</w:t>
                       </w:r>
-                      <w:proofErr w:type="spellEnd"/>
-                      <w:r>
-                        <w:rPr>
-                          <w:rFonts w:ascii="Consolas" w:hAnsi="Consolas" w:cs="Consolas"/>
-                          <w:color w:val="000000"/>
-                          <w:sz w:val="19"/>
-                          <w:szCs w:val="19"/>
-                        </w:rPr>
-                        <w:t>(</w:t>
-                      </w:r>
-                      <w:proofErr w:type="spellStart"/>
-                      <w:proofErr w:type="gramEnd"/>
-                      <w:r>
-                        <w:rPr>
-                          <w:rFonts w:ascii="Consolas" w:hAnsi="Consolas" w:cs="Consolas"/>
-                          <w:color w:val="000000"/>
-                          <w:sz w:val="19"/>
-                          <w:szCs w:val="19"/>
-                        </w:rPr>
-                        <w:t>gRtScene</w:t>
-                      </w:r>
-                      <w:proofErr w:type="spellEnd"/>
-                      <w:r>
-                        <w:rPr>
-                          <w:rFonts w:ascii="Consolas" w:hAnsi="Consolas" w:cs="Consolas"/>
-                          <w:color w:val="000000"/>
-                          <w:sz w:val="19"/>
-                          <w:szCs w:val="19"/>
-                        </w:rPr>
-                        <w:t>, 0, 0xFF,</w:t>
+                      <w:r>
+                        <w:rPr>
+                          <w:rFonts w:ascii="Consolas" w:hAnsi="Consolas" w:cs="Consolas"/>
+                          <w:color w:val="000000"/>
+                          <w:sz w:val="19"/>
+                          <w:szCs w:val="19"/>
+                        </w:rPr>
+                        <w:t>(gRtScene, 0, 0xFF,</w:t>
                       </w:r>
                       <w:r>
                         <w:rPr>
@@ -9867,7 +8841,6 @@
                         </w:rPr>
                         <w:t xml:space="preserve">, </w:t>
                       </w:r>
-                      <w:proofErr w:type="spellStart"/>
                       <w:r>
                         <w:rPr>
                           <w:rFonts w:ascii="Consolas" w:hAnsi="Consolas" w:cs="Consolas"/>
@@ -9877,7 +8850,6 @@
                         </w:rPr>
                         <w:t>shadowPayload</w:t>
                       </w:r>
-                      <w:proofErr w:type="spellEnd"/>
                       <w:r>
                         <w:rPr>
                           <w:rFonts w:ascii="Consolas" w:hAnsi="Consolas" w:cs="Consolas"/>
@@ -9905,63 +8877,35 @@
       <w:r>
         <w:t xml:space="preserve">Note that we set </w:t>
       </w:r>
-      <w:proofErr w:type="spellStart"/>
       <w:r>
         <w:rPr>
           <w:rFonts w:ascii="Consolas" w:hAnsi="Consolas" w:cs="Consolas"/>
           <w:sz w:val="20"/>
           <w:szCs w:val="20"/>
         </w:rPr>
-        <w:t>RayContributionToHitGroupIndex</w:t>
-      </w:r>
-      <w:proofErr w:type="spellEnd"/>
+        <w:t xml:space="preserve">RayContributionToHitGroupIndex </w:t>
+      </w:r>
+      <w:r>
+        <w:t xml:space="preserve">and </w:t>
+      </w:r>
       <w:r>
         <w:rPr>
           <w:rFonts w:ascii="Consolas" w:hAnsi="Consolas" w:cs="Consolas"/>
           <w:sz w:val="20"/>
           <w:szCs w:val="20"/>
         </w:rPr>
-        <w:t xml:space="preserve"> </w:t>
-      </w:r>
-      <w:r>
-        <w:t xml:space="preserve">and </w:t>
-      </w:r>
-      <w:proofErr w:type="spellStart"/>
+        <w:t>M</w:t>
+      </w:r>
       <w:r>
         <w:rPr>
           <w:rFonts w:ascii="Consolas" w:hAnsi="Consolas" w:cs="Consolas"/>
           <w:sz w:val="20"/>
           <w:szCs w:val="20"/>
         </w:rPr>
-        <w:t>M</w:t>
-      </w:r>
-      <w:r>
-        <w:rPr>
-          <w:rFonts w:ascii="Consolas" w:hAnsi="Consolas" w:cs="Consolas"/>
-          <w:sz w:val="20"/>
-          <w:szCs w:val="20"/>
-        </w:rPr>
-        <w:t>issShaderIndex</w:t>
-      </w:r>
-      <w:proofErr w:type="spellEnd"/>
-      <w:r>
-        <w:rPr>
-          <w:rFonts w:ascii="Consolas" w:hAnsi="Consolas" w:cs="Consolas"/>
-          <w:sz w:val="20"/>
-          <w:szCs w:val="20"/>
-        </w:rPr>
-        <w:t xml:space="preserve"> </w:t>
-      </w:r>
-      <w:r>
-        <w:t xml:space="preserve">to the same </w:t>
-      </w:r>
-      <w:proofErr w:type="gramStart"/>
-      <w:r>
-        <w:t>value(</w:t>
-      </w:r>
-      <w:proofErr w:type="gramEnd"/>
-      <w:r>
-        <w:t>‘1’), which is the ray-index.</w:t>
+        <w:t xml:space="preserve">issShaderIndex </w:t>
+      </w:r>
+      <w:r>
+        <w:t>to the same value(‘1’), which is the ray-index.</w:t>
       </w:r>
     </w:p>
     <w:p>
@@ -9974,8 +8918,6 @@
       <w:r>
         <w:t xml:space="preserve">of this </w:t>
       </w:r>
-      <w:proofErr w:type="spellStart"/>
-      <w:proofErr w:type="gramStart"/>
       <w:r>
         <w:rPr>
           <w:rFonts w:ascii="Consolas" w:hAnsi="Consolas" w:cs="Consolas"/>
@@ -9985,7 +8927,6 @@
         </w:rPr>
         <w:t>TraceRay</w:t>
       </w:r>
-      <w:proofErr w:type="spellEnd"/>
       <w:r>
         <w:rPr>
           <w:rFonts w:ascii="Consolas" w:hAnsi="Consolas" w:cs="Consolas"/>
@@ -9993,17 +8934,7 @@
           <w:sz w:val="19"/>
           <w:szCs w:val="19"/>
         </w:rPr>
-        <w:t>(</w:t>
-      </w:r>
-      <w:proofErr w:type="gramEnd"/>
-      <w:r>
-        <w:rPr>
-          <w:rFonts w:ascii="Consolas" w:hAnsi="Consolas" w:cs="Consolas"/>
-          <w:color w:val="880000"/>
-          <w:sz w:val="19"/>
-          <w:szCs w:val="19"/>
-        </w:rPr>
-        <w:t>)</w:t>
+        <w:t>()</w:t>
       </w:r>
       <w:r>
         <w:t xml:space="preserve"> call will be used t</w:t>
@@ -10121,8 +9052,6 @@
                               </w:rPr>
                               <w:t xml:space="preserve"> = </w:t>
                             </w:r>
-                            <w:proofErr w:type="spellStart"/>
-                            <w:proofErr w:type="gramStart"/>
                             <w:r>
                               <w:rPr>
                                 <w:rFonts w:ascii="Consolas" w:hAnsi="Consolas" w:cs="Consolas"/>
@@ -10141,45 +9070,14 @@
                               </w:rPr>
                               <w:t>it</w:t>
                             </w:r>
-                            <w:proofErr w:type="spellEnd"/>
-                            <w:r>
-                              <w:rPr>
-                                <w:rFonts w:ascii="Consolas" w:hAnsi="Consolas" w:cs="Consolas"/>
-                                <w:color w:val="000000"/>
-                                <w:sz w:val="19"/>
-                                <w:szCs w:val="19"/>
-                              </w:rPr>
-                              <w:t xml:space="preserve"> ?</w:t>
-                            </w:r>
-                            <w:proofErr w:type="gramEnd"/>
-                            <w:r>
-                              <w:rPr>
-                                <w:rFonts w:ascii="Consolas" w:hAnsi="Consolas" w:cs="Consolas"/>
-                                <w:color w:val="000000"/>
-                                <w:sz w:val="19"/>
-                                <w:szCs w:val="19"/>
-                              </w:rPr>
-                              <w:t xml:space="preserve"> </w:t>
-                            </w:r>
-                            <w:proofErr w:type="gramStart"/>
-                            <w:r>
-                              <w:rPr>
-                                <w:rFonts w:ascii="Consolas" w:hAnsi="Consolas" w:cs="Consolas"/>
-                                <w:color w:val="000000"/>
-                                <w:sz w:val="19"/>
-                                <w:szCs w:val="19"/>
-                              </w:rPr>
-                              <w:t>0.1 :</w:t>
-                            </w:r>
-                            <w:proofErr w:type="gramEnd"/>
-                            <w:r>
-                              <w:rPr>
-                                <w:rFonts w:ascii="Consolas" w:hAnsi="Consolas" w:cs="Consolas"/>
-                                <w:color w:val="000000"/>
-                                <w:sz w:val="19"/>
-                                <w:szCs w:val="19"/>
-                              </w:rPr>
-                              <w:t xml:space="preserve"> 1.0;</w:t>
+                            <w:r>
+                              <w:rPr>
+                                <w:rFonts w:ascii="Consolas" w:hAnsi="Consolas" w:cs="Consolas"/>
+                                <w:color w:val="000000"/>
+                                <w:sz w:val="19"/>
+                                <w:szCs w:val="19"/>
+                              </w:rPr>
+                              <w:t xml:space="preserve"> ? 0.1 : 1.0;</w:t>
                             </w:r>
                           </w:p>
                           <w:p>
@@ -10192,8 +9090,6 @@
                               </w:rPr>
                               <w:t xml:space="preserve">    </w:t>
                             </w:r>
-                            <w:proofErr w:type="spellStart"/>
-                            <w:proofErr w:type="gramStart"/>
                             <w:r>
                               <w:rPr>
                                 <w:rFonts w:ascii="Consolas" w:hAnsi="Consolas" w:cs="Consolas"/>
@@ -10212,8 +9108,6 @@
                               </w:rPr>
                               <w:t>olor</w:t>
                             </w:r>
-                            <w:proofErr w:type="spellEnd"/>
-                            <w:proofErr w:type="gramEnd"/>
                             <w:r>
                               <w:rPr>
                                 <w:rFonts w:ascii="Consolas" w:hAnsi="Consolas" w:cs="Consolas"/>
@@ -10358,8 +9252,6 @@
                         </w:rPr>
                         <w:t xml:space="preserve"> = </w:t>
                       </w:r>
-                      <w:proofErr w:type="spellStart"/>
-                      <w:proofErr w:type="gramStart"/>
                       <w:r>
                         <w:rPr>
                           <w:rFonts w:ascii="Consolas" w:hAnsi="Consolas" w:cs="Consolas"/>
@@ -10378,45 +9270,14 @@
                         </w:rPr>
                         <w:t>it</w:t>
                       </w:r>
-                      <w:proofErr w:type="spellEnd"/>
-                      <w:r>
-                        <w:rPr>
-                          <w:rFonts w:ascii="Consolas" w:hAnsi="Consolas" w:cs="Consolas"/>
-                          <w:color w:val="000000"/>
-                          <w:sz w:val="19"/>
-                          <w:szCs w:val="19"/>
-                        </w:rPr>
-                        <w:t xml:space="preserve"> ?</w:t>
-                      </w:r>
-                      <w:proofErr w:type="gramEnd"/>
-                      <w:r>
-                        <w:rPr>
-                          <w:rFonts w:ascii="Consolas" w:hAnsi="Consolas" w:cs="Consolas"/>
-                          <w:color w:val="000000"/>
-                          <w:sz w:val="19"/>
-                          <w:szCs w:val="19"/>
-                        </w:rPr>
-                        <w:t xml:space="preserve"> </w:t>
-                      </w:r>
-                      <w:proofErr w:type="gramStart"/>
-                      <w:r>
-                        <w:rPr>
-                          <w:rFonts w:ascii="Consolas" w:hAnsi="Consolas" w:cs="Consolas"/>
-                          <w:color w:val="000000"/>
-                          <w:sz w:val="19"/>
-                          <w:szCs w:val="19"/>
-                        </w:rPr>
-                        <w:t>0.1 :</w:t>
-                      </w:r>
-                      <w:proofErr w:type="gramEnd"/>
-                      <w:r>
-                        <w:rPr>
-                          <w:rFonts w:ascii="Consolas" w:hAnsi="Consolas" w:cs="Consolas"/>
-                          <w:color w:val="000000"/>
-                          <w:sz w:val="19"/>
-                          <w:szCs w:val="19"/>
-                        </w:rPr>
-                        <w:t xml:space="preserve"> 1.0;</w:t>
+                      <w:r>
+                        <w:rPr>
+                          <w:rFonts w:ascii="Consolas" w:hAnsi="Consolas" w:cs="Consolas"/>
+                          <w:color w:val="000000"/>
+                          <w:sz w:val="19"/>
+                          <w:szCs w:val="19"/>
+                        </w:rPr>
+                        <w:t xml:space="preserve"> ? 0.1 : 1.0;</w:t>
                       </w:r>
                     </w:p>
                     <w:p>
@@ -10438,8 +9299,6 @@
                         </w:rPr>
                         <w:t>payload.c</w:t>
                       </w:r>
-                      <w:bookmarkStart w:id="3" w:name="_GoBack"/>
-                      <w:bookmarkEnd w:id="3"/>
                       <w:r>
                         <w:rPr>
                           <w:rFonts w:ascii="Consolas" w:hAnsi="Consolas" w:cs="Consolas"/>

</xml_diff>